<commit_message>
Updated Narrative with End Product section
</commit_message>
<xml_diff>
--- a/JDickey3_Final Project Narrative.docx
+++ b/JDickey3_Final Project Narrative.docx
@@ -1,10 +1,12 @@
 
 <file path=word/document.xml><?xml version="1.0" encoding="utf-8"?>
-<w:document xmlns:wpc="http://schemas.microsoft.com/office/word/2010/wordprocessingCanvas" xmlns:cx="http://schemas.microsoft.com/office/drawing/2014/chartex" xmlns:cx1="http://schemas.microsoft.com/office/drawing/2015/9/8/chartex" xmlns:mc="http://schemas.openxmlformats.org/markup-compatibility/2006" xmlns:o="urn:schemas-microsoft-com:office:office" xmlns:r="http://schemas.openxmlformats.org/officeDocument/2006/relationships" xmlns:m="http://schemas.openxmlformats.org/officeDocument/2006/math" xmlns:v="urn:schemas-microsoft-com:vml" xmlns:wp14="http://schemas.microsoft.com/office/word/2010/wordprocessingDrawing" xmlns:wp="http://schemas.openxmlformats.org/drawingml/2006/wordprocessingDrawing" xmlns:w10="urn:schemas-microsoft-com:office:word" xmlns:w="http://schemas.openxmlformats.org/wordprocessingml/2006/main" xmlns:w14="http://schemas.microsoft.com/office/word/2010/wordml" xmlns:w15="http://schemas.microsoft.com/office/word/2012/wordml" xmlns:w16se="http://schemas.microsoft.com/office/word/2015/wordml/symex" xmlns:wpg="http://schemas.microsoft.com/office/word/2010/wordprocessingGroup" xmlns:wpi="http://schemas.microsoft.com/office/word/2010/wordprocessingInk" xmlns:wne="http://schemas.microsoft.com/office/word/2006/wordml" xmlns:wps="http://schemas.microsoft.com/office/word/2010/wordprocessingShape" mc:Ignorable="w14 w15 w16se wp14">
+<w:document xmlns:wpc="http://schemas.microsoft.com/office/word/2010/wordprocessingCanvas" xmlns:cx="http://schemas.microsoft.com/office/drawing/2014/chartex" xmlns:cx1="http://schemas.microsoft.com/office/drawing/2015/9/8/chartex" xmlns:cx2="http://schemas.microsoft.com/office/drawing/2015/10/21/chartex" xmlns:cx3="http://schemas.microsoft.com/office/drawing/2016/5/9/chartex" xmlns:cx4="http://schemas.microsoft.com/office/drawing/2016/5/10/chartex" xmlns:cx5="http://schemas.microsoft.com/office/drawing/2016/5/11/chartex" xmlns:cx6="http://schemas.microsoft.com/office/drawing/2016/5/12/chartex" xmlns:cx7="http://schemas.microsoft.com/office/drawing/2016/5/13/chartex" xmlns:cx8="http://schemas.microsoft.com/office/drawing/2016/5/14/chartex" xmlns:mc="http://schemas.openxmlformats.org/markup-compatibility/2006" xmlns:aink="http://schemas.microsoft.com/office/drawing/2016/ink" xmlns:am3d="http://schemas.microsoft.com/office/drawing/2017/model3d" xmlns:o="urn:schemas-microsoft-com:office:office" xmlns:r="http://schemas.openxmlformats.org/officeDocument/2006/relationships" xmlns:m="http://schemas.openxmlformats.org/officeDocument/2006/math" xmlns:v="urn:schemas-microsoft-com:vml" xmlns:wp14="http://schemas.microsoft.com/office/word/2010/wordprocessingDrawing" xmlns:wp="http://schemas.openxmlformats.org/drawingml/2006/wordprocessingDrawing" xmlns:w10="urn:schemas-microsoft-com:office:word" xmlns:w="http://schemas.openxmlformats.org/wordprocessingml/2006/main" xmlns:w14="http://schemas.microsoft.com/office/word/2010/wordml" xmlns:w15="http://schemas.microsoft.com/office/word/2012/wordml" xmlns:w16cid="http://schemas.microsoft.com/office/word/2016/wordml/cid" xmlns:w16se="http://schemas.microsoft.com/office/word/2015/wordml/symex" xmlns:wpg="http://schemas.microsoft.com/office/word/2010/wordprocessingGroup" xmlns:wpi="http://schemas.microsoft.com/office/word/2010/wordprocessingInk" xmlns:wne="http://schemas.microsoft.com/office/word/2006/wordml" xmlns:wps="http://schemas.microsoft.com/office/word/2010/wordprocessingShape" mc:Ignorable="w14 w15 w16se w16cid wp14">
   <w:body>
     <w:sdt>
       <w:sdtPr>
         <w:rPr>
+          <w:rFonts w:asciiTheme="minorHAnsi" w:eastAsiaTheme="minorHAnsi" w:hAnsiTheme="minorHAnsi" w:cstheme="minorBidi"/>
+          <w:color w:val="auto"/>
           <w:sz w:val="20"/>
           <w:szCs w:val="20"/>
         </w:rPr>
@@ -16,11 +18,9 @@
       </w:sdtPr>
       <w:sdtEndPr>
         <w:rPr>
-          <w:rFonts w:asciiTheme="minorHAnsi" w:eastAsiaTheme="minorHAnsi" w:hAnsiTheme="minorHAnsi" w:cstheme="minorBidi"/>
           <w:b/>
           <w:bCs/>
           <w:noProof/>
-          <w:color w:val="auto"/>
         </w:rPr>
       </w:sdtEndPr>
       <w:sdtContent>
@@ -38,6 +38,7 @@
             <w:pStyle w:val="TOC1"/>
             <w:rPr>
               <w:rFonts w:eastAsiaTheme="minorEastAsia"/>
+              <w:b w:val="0"/>
               <w:sz w:val="22"/>
               <w:szCs w:val="22"/>
             </w:rPr>
@@ -60,7 +61,7 @@
             </w:rPr>
             <w:fldChar w:fldCharType="separate"/>
           </w:r>
-          <w:hyperlink w:anchor="_Toc532916262" w:history="1">
+          <w:hyperlink w:anchor="_Toc532993260" w:history="1">
             <w:r>
               <w:rPr>
                 <w:rStyle w:val="Hyperlink"/>
@@ -70,6 +71,7 @@
             <w:r>
               <w:rPr>
                 <w:rFonts w:eastAsiaTheme="minorEastAsia"/>
+                <w:b w:val="0"/>
                 <w:sz w:val="22"/>
                 <w:szCs w:val="22"/>
               </w:rPr>
@@ -97,7 +99,7 @@
               <w:rPr>
                 <w:webHidden/>
               </w:rPr>
-              <w:instrText xml:space="preserve"> PAGEREF _Toc532916262 \h </w:instrText>
+              <w:instrText xml:space="preserve"> PAGEREF _Toc532993260 \h </w:instrText>
             </w:r>
             <w:r>
               <w:rPr>
@@ -129,11 +131,12 @@
             <w:pStyle w:val="TOC2"/>
             <w:rPr>
               <w:rFonts w:eastAsiaTheme="minorEastAsia"/>
+              <w:i w:val="0"/>
               <w:sz w:val="22"/>
               <w:szCs w:val="22"/>
             </w:rPr>
           </w:pPr>
-          <w:hyperlink w:anchor="_Toc532916263" w:history="1">
+          <w:hyperlink w:anchor="_Toc532993261" w:history="1">
             <w:r>
               <w:rPr>
                 <w:rStyle w:val="Hyperlink"/>
@@ -143,6 +146,7 @@
             <w:r>
               <w:rPr>
                 <w:rFonts w:eastAsiaTheme="minorEastAsia"/>
+                <w:i w:val="0"/>
                 <w:sz w:val="22"/>
                 <w:szCs w:val="22"/>
               </w:rPr>
@@ -170,7 +174,7 @@
               <w:rPr>
                 <w:webHidden/>
               </w:rPr>
-              <w:instrText xml:space="preserve"> PAGEREF _Toc532916263 \h </w:instrText>
+              <w:instrText xml:space="preserve"> PAGEREF _Toc532993261 \h </w:instrText>
             </w:r>
             <w:r>
               <w:rPr>
@@ -202,11 +206,12 @@
             <w:pStyle w:val="TOC2"/>
             <w:rPr>
               <w:rFonts w:eastAsiaTheme="minorEastAsia"/>
+              <w:i w:val="0"/>
               <w:sz w:val="22"/>
               <w:szCs w:val="22"/>
             </w:rPr>
           </w:pPr>
-          <w:hyperlink w:anchor="_Toc532916264" w:history="1">
+          <w:hyperlink w:anchor="_Toc532993262" w:history="1">
             <w:r>
               <w:rPr>
                 <w:rStyle w:val="Hyperlink"/>
@@ -216,6 +221,7 @@
             <w:r>
               <w:rPr>
                 <w:rFonts w:eastAsiaTheme="minorEastAsia"/>
+                <w:i w:val="0"/>
                 <w:sz w:val="22"/>
                 <w:szCs w:val="22"/>
               </w:rPr>
@@ -243,7 +249,7 @@
               <w:rPr>
                 <w:webHidden/>
               </w:rPr>
-              <w:instrText xml:space="preserve"> PAGEREF _Toc532916264 \h </w:instrText>
+              <w:instrText xml:space="preserve"> PAGEREF _Toc532993262 \h </w:instrText>
             </w:r>
             <w:r>
               <w:rPr>
@@ -279,7 +285,7 @@
               <w:szCs w:val="22"/>
             </w:rPr>
           </w:pPr>
-          <w:hyperlink w:anchor="_Toc532916265" w:history="1">
+          <w:hyperlink w:anchor="_Toc532993263" w:history="1">
             <w:r>
               <w:rPr>
                 <w:rStyle w:val="Hyperlink"/>
@@ -316,7 +322,7 @@
               <w:rPr>
                 <w:webHidden/>
               </w:rPr>
-              <w:instrText xml:space="preserve"> PAGEREF _Toc532916265 \h </w:instrText>
+              <w:instrText xml:space="preserve"> PAGEREF _Toc532993263 \h </w:instrText>
             </w:r>
             <w:r>
               <w:rPr>
@@ -352,7 +358,7 @@
               <w:szCs w:val="22"/>
             </w:rPr>
           </w:pPr>
-          <w:hyperlink w:anchor="_Toc532916266" w:history="1">
+          <w:hyperlink w:anchor="_Toc532993264" w:history="1">
             <w:r>
               <w:rPr>
                 <w:rStyle w:val="Hyperlink"/>
@@ -389,7 +395,7 @@
               <w:rPr>
                 <w:webHidden/>
               </w:rPr>
-              <w:instrText xml:space="preserve"> PAGEREF _Toc532916266 \h </w:instrText>
+              <w:instrText xml:space="preserve"> PAGEREF _Toc532993264 \h </w:instrText>
             </w:r>
             <w:r>
               <w:rPr>
@@ -425,7 +431,7 @@
               <w:szCs w:val="22"/>
             </w:rPr>
           </w:pPr>
-          <w:hyperlink w:anchor="_Toc532916267" w:history="1">
+          <w:hyperlink w:anchor="_Toc532993265" w:history="1">
             <w:r>
               <w:rPr>
                 <w:rStyle w:val="Hyperlink"/>
@@ -462,7 +468,7 @@
               <w:rPr>
                 <w:webHidden/>
               </w:rPr>
-              <w:instrText xml:space="preserve"> PAGEREF _Toc532916267 \h </w:instrText>
+              <w:instrText xml:space="preserve"> PAGEREF _Toc532993265 \h </w:instrText>
             </w:r>
             <w:r>
               <w:rPr>
@@ -494,11 +500,12 @@
             <w:pStyle w:val="TOC1"/>
             <w:rPr>
               <w:rFonts w:eastAsiaTheme="minorEastAsia"/>
+              <w:b w:val="0"/>
               <w:sz w:val="22"/>
               <w:szCs w:val="22"/>
             </w:rPr>
           </w:pPr>
-          <w:hyperlink w:anchor="_Toc532916268" w:history="1">
+          <w:hyperlink w:anchor="_Toc532993266" w:history="1">
             <w:r>
               <w:rPr>
                 <w:rStyle w:val="Hyperlink"/>
@@ -508,6 +515,7 @@
             <w:r>
               <w:rPr>
                 <w:rFonts w:eastAsiaTheme="minorEastAsia"/>
+                <w:b w:val="0"/>
                 <w:sz w:val="22"/>
                 <w:szCs w:val="22"/>
               </w:rPr>
@@ -535,7 +543,7 @@
               <w:rPr>
                 <w:webHidden/>
               </w:rPr>
-              <w:instrText xml:space="preserve"> PAGEREF _Toc532916268 \h </w:instrText>
+              <w:instrText xml:space="preserve"> PAGEREF _Toc532993266 \h </w:instrText>
             </w:r>
             <w:r>
               <w:rPr>
@@ -567,11 +575,12 @@
             <w:pStyle w:val="TOC2"/>
             <w:rPr>
               <w:rFonts w:eastAsiaTheme="minorEastAsia"/>
+              <w:i w:val="0"/>
               <w:sz w:val="22"/>
               <w:szCs w:val="22"/>
             </w:rPr>
           </w:pPr>
-          <w:hyperlink w:anchor="_Toc532916269" w:history="1">
+          <w:hyperlink w:anchor="_Toc532993267" w:history="1">
             <w:r>
               <w:rPr>
                 <w:rStyle w:val="Hyperlink"/>
@@ -581,6 +590,7 @@
             <w:r>
               <w:rPr>
                 <w:rFonts w:eastAsiaTheme="minorEastAsia"/>
+                <w:i w:val="0"/>
                 <w:sz w:val="22"/>
                 <w:szCs w:val="22"/>
               </w:rPr>
@@ -608,7 +618,7 @@
               <w:rPr>
                 <w:webHidden/>
               </w:rPr>
-              <w:instrText xml:space="preserve"> PAGEREF _Toc532916269 \h </w:instrText>
+              <w:instrText xml:space="preserve"> PAGEREF _Toc532993267 \h </w:instrText>
             </w:r>
             <w:r>
               <w:rPr>
@@ -644,7 +654,7 @@
               <w:szCs w:val="22"/>
             </w:rPr>
           </w:pPr>
-          <w:hyperlink w:anchor="_Toc532916270" w:history="1">
+          <w:hyperlink w:anchor="_Toc532993268" w:history="1">
             <w:r>
               <w:rPr>
                 <w:rStyle w:val="Hyperlink"/>
@@ -681,7 +691,7 @@
               <w:rPr>
                 <w:webHidden/>
               </w:rPr>
-              <w:instrText xml:space="preserve"> PAGEREF _Toc532916270 \h </w:instrText>
+              <w:instrText xml:space="preserve"> PAGEREF _Toc532993268 \h </w:instrText>
             </w:r>
             <w:r>
               <w:rPr>
@@ -717,7 +727,7 @@
               <w:szCs w:val="22"/>
             </w:rPr>
           </w:pPr>
-          <w:hyperlink w:anchor="_Toc532916271" w:history="1">
+          <w:hyperlink w:anchor="_Toc532993269" w:history="1">
             <w:r>
               <w:rPr>
                 <w:rStyle w:val="Hyperlink"/>
@@ -754,7 +764,7 @@
               <w:rPr>
                 <w:webHidden/>
               </w:rPr>
-              <w:instrText xml:space="preserve"> PAGEREF _Toc532916271 \h </w:instrText>
+              <w:instrText xml:space="preserve"> PAGEREF _Toc532993269 \h </w:instrText>
             </w:r>
             <w:r>
               <w:rPr>
@@ -790,7 +800,7 @@
               <w:szCs w:val="22"/>
             </w:rPr>
           </w:pPr>
-          <w:hyperlink w:anchor="_Toc532916272" w:history="1">
+          <w:hyperlink w:anchor="_Toc532993270" w:history="1">
             <w:r>
               <w:rPr>
                 <w:rStyle w:val="Hyperlink"/>
@@ -827,7 +837,7 @@
               <w:rPr>
                 <w:webHidden/>
               </w:rPr>
-              <w:instrText xml:space="preserve"> PAGEREF _Toc532916272 \h </w:instrText>
+              <w:instrText xml:space="preserve"> PAGEREF _Toc532993270 \h </w:instrText>
             </w:r>
             <w:r>
               <w:rPr>
@@ -859,11 +869,12 @@
             <w:pStyle w:val="TOC2"/>
             <w:rPr>
               <w:rFonts w:eastAsiaTheme="minorEastAsia"/>
+              <w:i w:val="0"/>
               <w:sz w:val="22"/>
               <w:szCs w:val="22"/>
             </w:rPr>
           </w:pPr>
-          <w:hyperlink w:anchor="_Toc532916273" w:history="1">
+          <w:hyperlink w:anchor="_Toc532993271" w:history="1">
             <w:r>
               <w:rPr>
                 <w:rStyle w:val="Hyperlink"/>
@@ -873,6 +884,7 @@
             <w:r>
               <w:rPr>
                 <w:rFonts w:eastAsiaTheme="minorEastAsia"/>
+                <w:i w:val="0"/>
                 <w:sz w:val="22"/>
                 <w:szCs w:val="22"/>
               </w:rPr>
@@ -900,7 +912,7 @@
               <w:rPr>
                 <w:webHidden/>
               </w:rPr>
-              <w:instrText xml:space="preserve"> PAGEREF _Toc532916273 \h </w:instrText>
+              <w:instrText xml:space="preserve"> PAGEREF _Toc532993271 \h </w:instrText>
             </w:r>
             <w:r>
               <w:rPr>
@@ -936,7 +948,7 @@
               <w:szCs w:val="22"/>
             </w:rPr>
           </w:pPr>
-          <w:hyperlink w:anchor="_Toc532916274" w:history="1">
+          <w:hyperlink w:anchor="_Toc532993272" w:history="1">
             <w:r>
               <w:rPr>
                 <w:rStyle w:val="Hyperlink"/>
@@ -973,7 +985,7 @@
               <w:rPr>
                 <w:webHidden/>
               </w:rPr>
-              <w:instrText xml:space="preserve"> PAGEREF _Toc532916274 \h </w:instrText>
+              <w:instrText xml:space="preserve"> PAGEREF _Toc532993272 \h </w:instrText>
             </w:r>
             <w:r>
               <w:rPr>
@@ -1009,7 +1021,7 @@
               <w:szCs w:val="22"/>
             </w:rPr>
           </w:pPr>
-          <w:hyperlink w:anchor="_Toc532916275" w:history="1">
+          <w:hyperlink w:anchor="_Toc532993273" w:history="1">
             <w:r>
               <w:rPr>
                 <w:rStyle w:val="Hyperlink"/>
@@ -1046,7 +1058,7 @@
               <w:rPr>
                 <w:webHidden/>
               </w:rPr>
-              <w:instrText xml:space="preserve"> PAGEREF _Toc532916275 \h </w:instrText>
+              <w:instrText xml:space="preserve"> PAGEREF _Toc532993273 \h </w:instrText>
             </w:r>
             <w:r>
               <w:rPr>
@@ -1082,7 +1094,7 @@
               <w:szCs w:val="22"/>
             </w:rPr>
           </w:pPr>
-          <w:hyperlink w:anchor="_Toc532916276" w:history="1">
+          <w:hyperlink w:anchor="_Toc532993274" w:history="1">
             <w:r>
               <w:rPr>
                 <w:rStyle w:val="Hyperlink"/>
@@ -1119,7 +1131,7 @@
               <w:rPr>
                 <w:webHidden/>
               </w:rPr>
-              <w:instrText xml:space="preserve"> PAGEREF _Toc532916276 \h </w:instrText>
+              <w:instrText xml:space="preserve"> PAGEREF _Toc532993274 \h </w:instrText>
             </w:r>
             <w:r>
               <w:rPr>
@@ -1151,11 +1163,12 @@
             <w:pStyle w:val="TOC2"/>
             <w:rPr>
               <w:rFonts w:eastAsiaTheme="minorEastAsia"/>
+              <w:i w:val="0"/>
               <w:sz w:val="22"/>
               <w:szCs w:val="22"/>
             </w:rPr>
           </w:pPr>
-          <w:hyperlink w:anchor="_Toc532916277" w:history="1">
+          <w:hyperlink w:anchor="_Toc532993275" w:history="1">
             <w:r>
               <w:rPr>
                 <w:rStyle w:val="Hyperlink"/>
@@ -1165,6 +1178,7 @@
             <w:r>
               <w:rPr>
                 <w:rFonts w:eastAsiaTheme="minorEastAsia"/>
+                <w:i w:val="0"/>
                 <w:sz w:val="22"/>
                 <w:szCs w:val="22"/>
               </w:rPr>
@@ -1192,7 +1206,7 @@
               <w:rPr>
                 <w:webHidden/>
               </w:rPr>
-              <w:instrText xml:space="preserve"> PAGEREF _Toc532916277 \h </w:instrText>
+              <w:instrText xml:space="preserve"> PAGEREF _Toc532993275 \h </w:instrText>
             </w:r>
             <w:r>
               <w:rPr>
@@ -1228,7 +1242,7 @@
               <w:szCs w:val="22"/>
             </w:rPr>
           </w:pPr>
-          <w:hyperlink w:anchor="_Toc532916278" w:history="1">
+          <w:hyperlink w:anchor="_Toc532993276" w:history="1">
             <w:r>
               <w:rPr>
                 <w:rStyle w:val="Hyperlink"/>
@@ -1265,7 +1279,7 @@
               <w:rPr>
                 <w:webHidden/>
               </w:rPr>
-              <w:instrText xml:space="preserve"> PAGEREF _Toc532916278 \h </w:instrText>
+              <w:instrText xml:space="preserve"> PAGEREF _Toc532993276 \h </w:instrText>
             </w:r>
             <w:r>
               <w:rPr>
@@ -1301,7 +1315,7 @@
               <w:szCs w:val="22"/>
             </w:rPr>
           </w:pPr>
-          <w:hyperlink w:anchor="_Toc532916279" w:history="1">
+          <w:hyperlink w:anchor="_Toc532993277" w:history="1">
             <w:r>
               <w:rPr>
                 <w:rStyle w:val="Hyperlink"/>
@@ -1338,7 +1352,7 @@
               <w:rPr>
                 <w:webHidden/>
               </w:rPr>
-              <w:instrText xml:space="preserve"> PAGEREF _Toc532916279 \h </w:instrText>
+              <w:instrText xml:space="preserve"> PAGEREF _Toc532993277 \h </w:instrText>
             </w:r>
             <w:r>
               <w:rPr>
@@ -1374,7 +1388,7 @@
               <w:szCs w:val="22"/>
             </w:rPr>
           </w:pPr>
-          <w:hyperlink w:anchor="_Toc532916280" w:history="1">
+          <w:hyperlink w:anchor="_Toc532993278" w:history="1">
             <w:r>
               <w:rPr>
                 <w:rStyle w:val="Hyperlink"/>
@@ -1411,7 +1425,7 @@
               <w:rPr>
                 <w:webHidden/>
               </w:rPr>
-              <w:instrText xml:space="preserve"> PAGEREF _Toc532916280 \h </w:instrText>
+              <w:instrText xml:space="preserve"> PAGEREF _Toc532993278 \h </w:instrText>
             </w:r>
             <w:r>
               <w:rPr>
@@ -1443,11 +1457,12 @@
             <w:pStyle w:val="TOC2"/>
             <w:rPr>
               <w:rFonts w:eastAsiaTheme="minorEastAsia"/>
+              <w:i w:val="0"/>
               <w:sz w:val="22"/>
               <w:szCs w:val="22"/>
             </w:rPr>
           </w:pPr>
-          <w:hyperlink w:anchor="_Toc532916281" w:history="1">
+          <w:hyperlink w:anchor="_Toc532993279" w:history="1">
             <w:r>
               <w:rPr>
                 <w:rStyle w:val="Hyperlink"/>
@@ -1457,6 +1472,7 @@
             <w:r>
               <w:rPr>
                 <w:rFonts w:eastAsiaTheme="minorEastAsia"/>
+                <w:i w:val="0"/>
                 <w:sz w:val="22"/>
                 <w:szCs w:val="22"/>
               </w:rPr>
@@ -1484,7 +1500,7 @@
               <w:rPr>
                 <w:webHidden/>
               </w:rPr>
-              <w:instrText xml:space="preserve"> PAGEREF _Toc532916281 \h </w:instrText>
+              <w:instrText xml:space="preserve"> PAGEREF _Toc532993279 \h </w:instrText>
             </w:r>
             <w:r>
               <w:rPr>
@@ -1520,7 +1536,7 @@
               <w:szCs w:val="22"/>
             </w:rPr>
           </w:pPr>
-          <w:hyperlink w:anchor="_Toc532916282" w:history="1">
+          <w:hyperlink w:anchor="_Toc532993280" w:history="1">
             <w:r>
               <w:rPr>
                 <w:rStyle w:val="Hyperlink"/>
@@ -1557,7 +1573,7 @@
               <w:rPr>
                 <w:webHidden/>
               </w:rPr>
-              <w:instrText xml:space="preserve"> PAGEREF _Toc532916282 \h </w:instrText>
+              <w:instrText xml:space="preserve"> PAGEREF _Toc532993280 \h </w:instrText>
             </w:r>
             <w:r>
               <w:rPr>
@@ -1593,7 +1609,7 @@
               <w:szCs w:val="22"/>
             </w:rPr>
           </w:pPr>
-          <w:hyperlink w:anchor="_Toc532916283" w:history="1">
+          <w:hyperlink w:anchor="_Toc532993281" w:history="1">
             <w:r>
               <w:rPr>
                 <w:rStyle w:val="Hyperlink"/>
@@ -1630,7 +1646,7 @@
               <w:rPr>
                 <w:webHidden/>
               </w:rPr>
-              <w:instrText xml:space="preserve"> PAGEREF _Toc532916283 \h </w:instrText>
+              <w:instrText xml:space="preserve"> PAGEREF _Toc532993281 \h </w:instrText>
             </w:r>
             <w:r>
               <w:rPr>
@@ -1666,7 +1682,7 @@
               <w:szCs w:val="22"/>
             </w:rPr>
           </w:pPr>
-          <w:hyperlink w:anchor="_Toc532916284" w:history="1">
+          <w:hyperlink w:anchor="_Toc532993282" w:history="1">
             <w:r>
               <w:rPr>
                 <w:rStyle w:val="Hyperlink"/>
@@ -1703,7 +1719,7 @@
               <w:rPr>
                 <w:webHidden/>
               </w:rPr>
-              <w:instrText xml:space="preserve"> PAGEREF _Toc532916284 \h </w:instrText>
+              <w:instrText xml:space="preserve"> PAGEREF _Toc532993282 \h </w:instrText>
             </w:r>
             <w:r>
               <w:rPr>
@@ -1735,11 +1751,12 @@
             <w:pStyle w:val="TOC2"/>
             <w:rPr>
               <w:rFonts w:eastAsiaTheme="minorEastAsia"/>
+              <w:i w:val="0"/>
               <w:sz w:val="22"/>
               <w:szCs w:val="22"/>
             </w:rPr>
           </w:pPr>
-          <w:hyperlink w:anchor="_Toc532916285" w:history="1">
+          <w:hyperlink w:anchor="_Toc532993283" w:history="1">
             <w:r>
               <w:rPr>
                 <w:rStyle w:val="Hyperlink"/>
@@ -1749,6 +1766,7 @@
             <w:r>
               <w:rPr>
                 <w:rFonts w:eastAsiaTheme="minorEastAsia"/>
+                <w:i w:val="0"/>
                 <w:sz w:val="22"/>
                 <w:szCs w:val="22"/>
               </w:rPr>
@@ -1776,7 +1794,7 @@
               <w:rPr>
                 <w:webHidden/>
               </w:rPr>
-              <w:instrText xml:space="preserve"> PAGEREF _Toc532916285 \h </w:instrText>
+              <w:instrText xml:space="preserve"> PAGEREF _Toc532993283 \h </w:instrText>
             </w:r>
             <w:r>
               <w:rPr>
@@ -1812,7 +1830,7 @@
               <w:szCs w:val="22"/>
             </w:rPr>
           </w:pPr>
-          <w:hyperlink w:anchor="_Toc532916286" w:history="1">
+          <w:hyperlink w:anchor="_Toc532993284" w:history="1">
             <w:r>
               <w:rPr>
                 <w:rStyle w:val="Hyperlink"/>
@@ -1849,7 +1867,7 @@
               <w:rPr>
                 <w:webHidden/>
               </w:rPr>
-              <w:instrText xml:space="preserve"> PAGEREF _Toc532916286 \h </w:instrText>
+              <w:instrText xml:space="preserve"> PAGEREF _Toc532993284 \h </w:instrText>
             </w:r>
             <w:r>
               <w:rPr>
@@ -1885,7 +1903,7 @@
               <w:szCs w:val="22"/>
             </w:rPr>
           </w:pPr>
-          <w:hyperlink w:anchor="_Toc532916287" w:history="1">
+          <w:hyperlink w:anchor="_Toc532993285" w:history="1">
             <w:r>
               <w:rPr>
                 <w:rStyle w:val="Hyperlink"/>
@@ -1922,7 +1940,7 @@
               <w:rPr>
                 <w:webHidden/>
               </w:rPr>
-              <w:instrText xml:space="preserve"> PAGEREF _Toc532916287 \h </w:instrText>
+              <w:instrText xml:space="preserve"> PAGEREF _Toc532993285 \h </w:instrText>
             </w:r>
             <w:r>
               <w:rPr>
@@ -1958,7 +1976,7 @@
               <w:szCs w:val="22"/>
             </w:rPr>
           </w:pPr>
-          <w:hyperlink w:anchor="_Toc532916288" w:history="1">
+          <w:hyperlink w:anchor="_Toc532993286" w:history="1">
             <w:r>
               <w:rPr>
                 <w:rStyle w:val="Hyperlink"/>
@@ -1995,7 +2013,7 @@
               <w:rPr>
                 <w:webHidden/>
               </w:rPr>
-              <w:instrText xml:space="preserve"> PAGEREF _Toc532916288 \h </w:instrText>
+              <w:instrText xml:space="preserve"> PAGEREF _Toc532993286 \h </w:instrText>
             </w:r>
             <w:r>
               <w:rPr>
@@ -2027,11 +2045,12 @@
             <w:pStyle w:val="TOC2"/>
             <w:rPr>
               <w:rFonts w:eastAsiaTheme="minorEastAsia"/>
+              <w:i w:val="0"/>
               <w:sz w:val="22"/>
               <w:szCs w:val="22"/>
             </w:rPr>
           </w:pPr>
-          <w:hyperlink w:anchor="_Toc532916289" w:history="1">
+          <w:hyperlink w:anchor="_Toc532993287" w:history="1">
             <w:r>
               <w:rPr>
                 <w:rStyle w:val="Hyperlink"/>
@@ -2041,6 +2060,7 @@
             <w:r>
               <w:rPr>
                 <w:rFonts w:eastAsiaTheme="minorEastAsia"/>
+                <w:i w:val="0"/>
                 <w:sz w:val="22"/>
                 <w:szCs w:val="22"/>
               </w:rPr>
@@ -2068,7 +2088,7 @@
               <w:rPr>
                 <w:webHidden/>
               </w:rPr>
-              <w:instrText xml:space="preserve"> PAGEREF _Toc532916289 \h </w:instrText>
+              <w:instrText xml:space="preserve"> PAGEREF _Toc532993287 \h </w:instrText>
             </w:r>
             <w:r>
               <w:rPr>
@@ -2104,7 +2124,7 @@
               <w:szCs w:val="22"/>
             </w:rPr>
           </w:pPr>
-          <w:hyperlink w:anchor="_Toc532916290" w:history="1">
+          <w:hyperlink w:anchor="_Toc532993288" w:history="1">
             <w:r>
               <w:rPr>
                 <w:rStyle w:val="Hyperlink"/>
@@ -2141,7 +2161,7 @@
               <w:rPr>
                 <w:webHidden/>
               </w:rPr>
-              <w:instrText xml:space="preserve"> PAGEREF _Toc532916290 \h </w:instrText>
+              <w:instrText xml:space="preserve"> PAGEREF _Toc532993288 \h </w:instrText>
             </w:r>
             <w:r>
               <w:rPr>
@@ -2177,7 +2197,7 @@
               <w:szCs w:val="22"/>
             </w:rPr>
           </w:pPr>
-          <w:hyperlink w:anchor="_Toc532916291" w:history="1">
+          <w:hyperlink w:anchor="_Toc532993289" w:history="1">
             <w:r>
               <w:rPr>
                 <w:rStyle w:val="Hyperlink"/>
@@ -2214,7 +2234,7 @@
               <w:rPr>
                 <w:webHidden/>
               </w:rPr>
-              <w:instrText xml:space="preserve"> PAGEREF _Toc532916291 \h </w:instrText>
+              <w:instrText xml:space="preserve"> PAGEREF _Toc532993289 \h </w:instrText>
             </w:r>
             <w:r>
               <w:rPr>
@@ -2250,7 +2270,7 @@
               <w:szCs w:val="22"/>
             </w:rPr>
           </w:pPr>
-          <w:hyperlink w:anchor="_Toc532916292" w:history="1">
+          <w:hyperlink w:anchor="_Toc532993290" w:history="1">
             <w:r>
               <w:rPr>
                 <w:rStyle w:val="Hyperlink"/>
@@ -2287,7 +2307,7 @@
               <w:rPr>
                 <w:webHidden/>
               </w:rPr>
-              <w:instrText xml:space="preserve"> PAGEREF _Toc532916292 \h </w:instrText>
+              <w:instrText xml:space="preserve"> PAGEREF _Toc532993290 \h </w:instrText>
             </w:r>
             <w:r>
               <w:rPr>
@@ -2319,11 +2339,12 @@
             <w:pStyle w:val="TOC1"/>
             <w:rPr>
               <w:rFonts w:eastAsiaTheme="minorEastAsia"/>
+              <w:b w:val="0"/>
               <w:sz w:val="22"/>
               <w:szCs w:val="22"/>
             </w:rPr>
           </w:pPr>
-          <w:hyperlink w:anchor="_Toc532916293" w:history="1">
+          <w:hyperlink w:anchor="_Toc532993291" w:history="1">
             <w:r>
               <w:rPr>
                 <w:rStyle w:val="Hyperlink"/>
@@ -2333,6 +2354,7 @@
             <w:r>
               <w:rPr>
                 <w:rFonts w:eastAsiaTheme="minorEastAsia"/>
+                <w:b w:val="0"/>
                 <w:sz w:val="22"/>
                 <w:szCs w:val="22"/>
               </w:rPr>
@@ -2342,7 +2364,7 @@
               <w:rPr>
                 <w:rStyle w:val="Hyperlink"/>
               </w:rPr>
-              <w:t>Results Summation:</w:t>
+              <w:t>End Products:</w:t>
             </w:r>
             <w:r>
               <w:rPr>
@@ -2360,7 +2382,7 @@
               <w:rPr>
                 <w:webHidden/>
               </w:rPr>
-              <w:instrText xml:space="preserve"> PAGEREF _Toc532916293 \h </w:instrText>
+              <w:instrText xml:space="preserve"> PAGEREF _Toc532993291 \h </w:instrText>
             </w:r>
             <w:r>
               <w:rPr>
@@ -2392,11 +2414,12 @@
             <w:pStyle w:val="TOC2"/>
             <w:rPr>
               <w:rFonts w:eastAsiaTheme="minorEastAsia"/>
+              <w:i w:val="0"/>
               <w:sz w:val="22"/>
               <w:szCs w:val="22"/>
             </w:rPr>
           </w:pPr>
-          <w:hyperlink w:anchor="_Toc532916294" w:history="1">
+          <w:hyperlink w:anchor="_Toc532993292" w:history="1">
             <w:r>
               <w:rPr>
                 <w:rStyle w:val="Hyperlink"/>
@@ -2406,6 +2429,7 @@
             <w:r>
               <w:rPr>
                 <w:rFonts w:eastAsiaTheme="minorEastAsia"/>
+                <w:i w:val="0"/>
                 <w:sz w:val="22"/>
                 <w:szCs w:val="22"/>
               </w:rPr>
@@ -2415,7 +2439,7 @@
               <w:rPr>
                 <w:rStyle w:val="Hyperlink"/>
               </w:rPr>
-              <w:t>The tutorial for creating a GitHub</w:t>
+              <w:t>Program console results</w:t>
             </w:r>
             <w:r>
               <w:rPr>
@@ -2433,7 +2457,7 @@
               <w:rPr>
                 <w:webHidden/>
               </w:rPr>
-              <w:instrText xml:space="preserve"> PAGEREF _Toc532916294 \h </w:instrText>
+              <w:instrText xml:space="preserve"> PAGEREF _Toc532993292 \h </w:instrText>
             </w:r>
             <w:r>
               <w:rPr>
@@ -2465,11 +2489,12 @@
             <w:pStyle w:val="TOC2"/>
             <w:rPr>
               <w:rFonts w:eastAsiaTheme="minorEastAsia"/>
+              <w:i w:val="0"/>
               <w:sz w:val="22"/>
               <w:szCs w:val="22"/>
             </w:rPr>
           </w:pPr>
-          <w:hyperlink w:anchor="_Toc532916295" w:history="1">
+          <w:hyperlink w:anchor="_Toc532993293" w:history="1">
             <w:r>
               <w:rPr>
                 <w:rStyle w:val="Hyperlink"/>
@@ -2479,6 +2504,7 @@
             <w:r>
               <w:rPr>
                 <w:rFonts w:eastAsiaTheme="minorEastAsia"/>
+                <w:i w:val="0"/>
                 <w:sz w:val="22"/>
                 <w:szCs w:val="22"/>
               </w:rPr>
@@ -2488,7 +2514,7 @@
               <w:rPr>
                 <w:rStyle w:val="Hyperlink"/>
               </w:rPr>
-              <w:t>Research for creating a connection to Gmail using Python programming</w:t>
+              <w:t>CSV File results</w:t>
             </w:r>
             <w:r>
               <w:rPr>
@@ -2506,7 +2532,7 @@
               <w:rPr>
                 <w:webHidden/>
               </w:rPr>
-              <w:instrText xml:space="preserve"> PAGEREF _Toc532916295 \h </w:instrText>
+              <w:instrText xml:space="preserve"> PAGEREF _Toc532993293 \h </w:instrText>
             </w:r>
             <w:r>
               <w:rPr>
@@ -2523,7 +2549,7 @@
               <w:rPr>
                 <w:webHidden/>
               </w:rPr>
-              <w:t>7</w:t>
+              <w:t>8</w:t>
             </w:r>
             <w:r>
               <w:rPr>
@@ -2685,7 +2711,7 @@
           <w:szCs w:val="20"/>
         </w:rPr>
       </w:pPr>
-      <w:bookmarkStart w:id="0" w:name="_Toc532916262"/>
+      <w:bookmarkStart w:id="0" w:name="_Toc532993260"/>
       <w:r>
         <w:rPr>
           <w:sz w:val="20"/>
@@ -2723,7 +2749,7 @@
           <w:szCs w:val="20"/>
         </w:rPr>
       </w:pPr>
-      <w:bookmarkStart w:id="1" w:name="_Toc532916263"/>
+      <w:bookmarkStart w:id="1" w:name="_Toc532993261"/>
       <w:r>
         <w:rPr>
           <w:rStyle w:val="Heading2Char"/>
@@ -2747,25 +2773,7 @@
             <w:sz w:val="20"/>
             <w:szCs w:val="20"/>
           </w:rPr>
-          <w:t xml:space="preserve">IS 452 </w:t>
-        </w:r>
-        <w:proofErr w:type="gramStart"/>
-        <w:r>
-          <w:rPr>
-            <w:rStyle w:val="Hyperlink"/>
-            <w:sz w:val="20"/>
-            <w:szCs w:val="20"/>
-          </w:rPr>
-          <w:t>Fall</w:t>
-        </w:r>
-        <w:proofErr w:type="gramEnd"/>
-        <w:r>
-          <w:rPr>
-            <w:rStyle w:val="Hyperlink"/>
-            <w:sz w:val="20"/>
-            <w:szCs w:val="20"/>
-          </w:rPr>
-          <w:t xml:space="preserve"> 2018 Final Project Guidelines</w:t>
+          <w:t>IS 452 Fall 2018 Final Project Guidelines</w:t>
         </w:r>
       </w:hyperlink>
       <w:r>
@@ -2833,7 +2841,7 @@
           <w:szCs w:val="20"/>
         </w:rPr>
       </w:pPr>
-      <w:bookmarkStart w:id="2" w:name="_Toc532916264"/>
+      <w:bookmarkStart w:id="2" w:name="_Toc532993262"/>
       <w:r>
         <w:rPr>
           <w:rStyle w:val="Heading2Char"/>
@@ -2864,16 +2872,7 @@
           <w:sz w:val="20"/>
           <w:szCs w:val="20"/>
         </w:rPr>
-        <w:t xml:space="preserve"> code was performed and </w:t>
-      </w:r>
-      <w:bookmarkStart w:id="3" w:name="_GoBack"/>
-      <w:bookmarkEnd w:id="3"/>
-      <w:r>
-        <w:rPr>
-          <w:sz w:val="20"/>
-          <w:szCs w:val="20"/>
-        </w:rPr>
-        <w:t xml:space="preserve">resulted in </w:t>
+        <w:t xml:space="preserve"> code was performed and resulted in </w:t>
       </w:r>
       <w:r>
         <w:rPr>
@@ -2911,7 +2910,7 @@
         </w:rPr>
       </w:pPr>
       <w:hyperlink r:id="rId10" w:history="1">
-        <w:bookmarkStart w:id="4" w:name="_Toc532916265"/>
+        <w:bookmarkStart w:id="3" w:name="_Toc532993263"/>
         <w:r>
           <w:rPr>
             <w:rStyle w:val="Heading3Char"/>
@@ -2920,7 +2919,7 @@
           </w:rPr>
           <w:t>Read Gmail using Python</w:t>
         </w:r>
-        <w:bookmarkEnd w:id="4"/>
+        <w:bookmarkEnd w:id="3"/>
       </w:hyperlink>
       <w:r>
         <w:rPr>
@@ -2995,7 +2994,7 @@
         </w:rPr>
       </w:pPr>
       <w:hyperlink r:id="rId12" w:history="1">
-        <w:bookmarkStart w:id="5" w:name="_Toc532916266"/>
+        <w:bookmarkStart w:id="4" w:name="_Toc532993264"/>
         <w:r>
           <w:rPr>
             <w:rStyle w:val="Heading3Char"/>
@@ -3004,7 +3003,7 @@
           </w:rPr>
           <w:t>How to Read Email from Gmail using Python</w:t>
         </w:r>
-        <w:bookmarkEnd w:id="5"/>
+        <w:bookmarkEnd w:id="4"/>
       </w:hyperlink>
       <w:r>
         <w:rPr>
@@ -3116,7 +3115,7 @@
         </w:rPr>
       </w:pPr>
       <w:hyperlink r:id="rId14" w:history="1">
-        <w:bookmarkStart w:id="6" w:name="_Toc532916267"/>
+        <w:bookmarkStart w:id="5" w:name="_Toc532993265"/>
         <w:r>
           <w:rPr>
             <w:rStyle w:val="Heading3Char"/>
@@ -3125,7 +3124,7 @@
           </w:rPr>
           <w:t>Day 30: Fetch &amp; Convert Email in Python Programming</w:t>
         </w:r>
-        <w:bookmarkEnd w:id="6"/>
+        <w:bookmarkEnd w:id="5"/>
       </w:hyperlink>
       <w:r>
         <w:rPr>
@@ -3208,7 +3207,7 @@
           <w:szCs w:val="20"/>
         </w:rPr>
       </w:pPr>
-      <w:bookmarkStart w:id="7" w:name="_Toc532916268"/>
+      <w:bookmarkStart w:id="6" w:name="_Toc532993266"/>
       <w:r>
         <w:rPr>
           <w:sz w:val="20"/>
@@ -3216,7 +3215,7 @@
         </w:rPr>
         <w:t>Authoring Code:</w:t>
       </w:r>
-      <w:bookmarkEnd w:id="7"/>
+      <w:bookmarkEnd w:id="6"/>
     </w:p>
     <w:p>
       <w:pPr>
@@ -3231,7 +3230,7 @@
           <w:szCs w:val="20"/>
         </w:rPr>
       </w:pPr>
-      <w:bookmarkStart w:id="8" w:name="_Toc532916269"/>
+      <w:bookmarkStart w:id="7" w:name="_Toc532993267"/>
       <w:r>
         <w:rPr>
           <w:rStyle w:val="Heading2Char"/>
@@ -3240,7 +3239,7 @@
         </w:rPr>
         <w:t>The connection to Gmail</w:t>
       </w:r>
-      <w:bookmarkEnd w:id="8"/>
+      <w:bookmarkEnd w:id="7"/>
       <w:r>
         <w:rPr>
           <w:sz w:val="20"/>
@@ -3298,29 +3297,7 @@
           <w:szCs w:val="20"/>
           <w:u w:val="none"/>
         </w:rPr>
-        <w:t xml:space="preserve"> to the Gmail Server </w:t>
-      </w:r>
-      <w:proofErr w:type="gramStart"/>
-      <w:r>
-        <w:rPr>
-          <w:rStyle w:val="Hyperlink"/>
-          <w:color w:val="auto"/>
-          <w:sz w:val="20"/>
-          <w:szCs w:val="20"/>
-          <w:u w:val="none"/>
-        </w:rPr>
-        <w:t>And</w:t>
-      </w:r>
-      <w:proofErr w:type="gramEnd"/>
-      <w:r>
-        <w:rPr>
-          <w:rStyle w:val="Hyperlink"/>
-          <w:color w:val="auto"/>
-          <w:sz w:val="20"/>
-          <w:szCs w:val="20"/>
-          <w:u w:val="none"/>
-        </w:rPr>
-        <w:t xml:space="preserve"> Obtaining Inbox Index Information section of the </w:t>
+        <w:t xml:space="preserve"> to the Gmail Server And Obtaining Inbox Index Information section of the </w:t>
       </w:r>
       <w:hyperlink r:id="rId16" w:history="1">
         <w:r>
@@ -3376,7 +3353,7 @@
           <w:szCs w:val="20"/>
         </w:rPr>
       </w:pPr>
-      <w:bookmarkStart w:id="9" w:name="_Toc532916270"/>
+      <w:bookmarkStart w:id="8" w:name="_Toc532993268"/>
       <w:r>
         <w:rPr>
           <w:sz w:val="20"/>
@@ -3384,7 +3361,7 @@
         </w:rPr>
         <w:t>Methods Used (1)</w:t>
       </w:r>
-      <w:bookmarkEnd w:id="9"/>
+      <w:bookmarkEnd w:id="8"/>
       <w:r>
         <w:rPr>
           <w:sz w:val="20"/>
@@ -3543,7 +3520,7 @@
           <w:szCs w:val="20"/>
         </w:rPr>
       </w:pPr>
-      <w:bookmarkStart w:id="10" w:name="_Toc532916271"/>
+      <w:bookmarkStart w:id="9" w:name="_Toc532993269"/>
       <w:r>
         <w:rPr>
           <w:sz w:val="20"/>
@@ -3558,7 +3535,7 @@
         </w:rPr>
         <w:t xml:space="preserve"> (2)</w:t>
       </w:r>
-      <w:bookmarkEnd w:id="10"/>
+      <w:bookmarkEnd w:id="9"/>
     </w:p>
     <w:p>
       <w:pPr>
@@ -3573,7 +3550,7 @@
           <w:szCs w:val="20"/>
         </w:rPr>
       </w:pPr>
-      <w:bookmarkStart w:id="11" w:name="_Hlk532731624"/>
+      <w:bookmarkStart w:id="10" w:name="_Hlk532731624"/>
       <w:r>
         <w:rPr>
           <w:rStyle w:val="Heading4Char"/>
@@ -3666,23 +3643,23 @@
           <w:szCs w:val="20"/>
         </w:rPr>
       </w:pPr>
-      <w:bookmarkStart w:id="12" w:name="_Toc532916272"/>
+      <w:bookmarkStart w:id="11" w:name="_Toc532993270"/>
+      <w:bookmarkEnd w:id="10"/>
+      <w:r>
+        <w:rPr>
+          <w:sz w:val="20"/>
+          <w:szCs w:val="20"/>
+        </w:rPr>
+        <w:t>Outcomes</w:t>
+      </w:r>
+      <w:r>
+        <w:rPr>
+          <w:sz w:val="20"/>
+          <w:szCs w:val="20"/>
+        </w:rPr>
+        <w:t xml:space="preserve"> (1)</w:t>
+      </w:r>
       <w:bookmarkEnd w:id="11"/>
-      <w:r>
-        <w:rPr>
-          <w:sz w:val="20"/>
-          <w:szCs w:val="20"/>
-        </w:rPr>
-        <w:t>Outcomes</w:t>
-      </w:r>
-      <w:r>
-        <w:rPr>
-          <w:sz w:val="20"/>
-          <w:szCs w:val="20"/>
-        </w:rPr>
-        <w:t xml:space="preserve"> (1)</w:t>
-      </w:r>
-      <w:bookmarkEnd w:id="12"/>
     </w:p>
     <w:p>
       <w:pPr>
@@ -3782,7 +3759,7 @@
           <w:szCs w:val="20"/>
         </w:rPr>
       </w:pPr>
-      <w:bookmarkStart w:id="13" w:name="_Toc532916273"/>
+      <w:bookmarkStart w:id="12" w:name="_Toc532993271"/>
       <w:r>
         <w:rPr>
           <w:rStyle w:val="Heading2Char"/>
@@ -3791,7 +3768,7 @@
         </w:rPr>
         <w:t>Parsing and defining header information</w:t>
       </w:r>
-      <w:bookmarkEnd w:id="13"/>
+      <w:bookmarkEnd w:id="12"/>
       <w:r>
         <w:rPr>
           <w:sz w:val="20"/>
@@ -3807,29 +3784,7 @@
           <w:szCs w:val="20"/>
           <w:u w:val="none"/>
         </w:rPr>
-        <w:t xml:space="preserve"> to the Gmail Server </w:t>
-      </w:r>
-      <w:proofErr w:type="gramStart"/>
-      <w:r>
-        <w:rPr>
-          <w:rStyle w:val="Hyperlink"/>
-          <w:color w:val="auto"/>
-          <w:sz w:val="20"/>
-          <w:szCs w:val="20"/>
-          <w:u w:val="none"/>
-        </w:rPr>
-        <w:t>And</w:t>
-      </w:r>
-      <w:proofErr w:type="gramEnd"/>
-      <w:r>
-        <w:rPr>
-          <w:rStyle w:val="Hyperlink"/>
-          <w:color w:val="auto"/>
-          <w:sz w:val="20"/>
-          <w:szCs w:val="20"/>
-          <w:u w:val="none"/>
-        </w:rPr>
-        <w:t xml:space="preserve"> Obtaining Inbox Index Information section of the </w:t>
+        <w:t xml:space="preserve"> to the Gmail Server And Obtaining Inbox Index Information section of the </w:t>
       </w:r>
       <w:hyperlink r:id="rId19" w:history="1">
         <w:r>
@@ -3885,7 +3840,7 @@
           <w:szCs w:val="20"/>
         </w:rPr>
       </w:pPr>
-      <w:bookmarkStart w:id="14" w:name="_Toc532916274"/>
+      <w:bookmarkStart w:id="13" w:name="_Toc532993272"/>
       <w:r>
         <w:rPr>
           <w:sz w:val="20"/>
@@ -3907,7 +3862,7 @@
         </w:rPr>
         <w:t>)</w:t>
       </w:r>
-      <w:bookmarkEnd w:id="14"/>
+      <w:bookmarkEnd w:id="13"/>
       <w:r>
         <w:rPr>
           <w:sz w:val="20"/>
@@ -4087,7 +4042,7 @@
           <w:szCs w:val="20"/>
         </w:rPr>
       </w:pPr>
-      <w:bookmarkStart w:id="15" w:name="_Toc532916275"/>
+      <w:bookmarkStart w:id="14" w:name="_Toc532993273"/>
       <w:r>
         <w:rPr>
           <w:sz w:val="20"/>
@@ -4095,7 +4050,7 @@
         </w:rPr>
         <w:t>Lessons Learned (2)</w:t>
       </w:r>
-      <w:bookmarkEnd w:id="15"/>
+      <w:bookmarkEnd w:id="14"/>
     </w:p>
     <w:p>
       <w:pPr>
@@ -4202,7 +4157,7 @@
           <w:szCs w:val="20"/>
         </w:rPr>
       </w:pPr>
-      <w:bookmarkStart w:id="16" w:name="_Toc532916276"/>
+      <w:bookmarkStart w:id="15" w:name="_Toc532993274"/>
       <w:r>
         <w:rPr>
           <w:sz w:val="20"/>
@@ -4217,7 +4172,7 @@
         </w:rPr>
         <w:t xml:space="preserve"> (2)</w:t>
       </w:r>
-      <w:bookmarkEnd w:id="16"/>
+      <w:bookmarkEnd w:id="15"/>
     </w:p>
     <w:p>
       <w:pPr>
@@ -4429,7 +4384,7 @@
           <w:szCs w:val="20"/>
         </w:rPr>
       </w:pPr>
-      <w:bookmarkStart w:id="17" w:name="_Toc532916277"/>
+      <w:bookmarkStart w:id="16" w:name="_Toc532993275"/>
       <w:r>
         <w:rPr>
           <w:rStyle w:val="Heading2Char"/>
@@ -4439,7 +4394,7 @@
         <w:lastRenderedPageBreak/>
         <w:t>Obtaining user input for analysis and creating result variables</w:t>
       </w:r>
-      <w:bookmarkEnd w:id="17"/>
+      <w:bookmarkEnd w:id="16"/>
       <w:r>
         <w:rPr>
           <w:sz w:val="20"/>
@@ -4525,7 +4480,7 @@
           <w:szCs w:val="20"/>
         </w:rPr>
       </w:pPr>
-      <w:bookmarkStart w:id="18" w:name="_Toc532916278"/>
+      <w:bookmarkStart w:id="17" w:name="_Toc532993276"/>
       <w:r>
         <w:rPr>
           <w:sz w:val="20"/>
@@ -4547,7 +4502,7 @@
         </w:rPr>
         <w:t>)</w:t>
       </w:r>
-      <w:bookmarkEnd w:id="18"/>
+      <w:bookmarkEnd w:id="17"/>
       <w:r>
         <w:rPr>
           <w:sz w:val="20"/>
@@ -4790,23 +4745,7 @@
           <w:sz w:val="20"/>
           <w:szCs w:val="20"/>
         </w:rPr>
-        <w:t xml:space="preserve"> was set to </w:t>
-      </w:r>
-      <w:proofErr w:type="gramStart"/>
-      <w:r>
-        <w:rPr>
-          <w:sz w:val="20"/>
-          <w:szCs w:val="20"/>
-        </w:rPr>
-        <w:t>None</w:t>
-      </w:r>
-      <w:proofErr w:type="gramEnd"/>
-      <w:r>
-        <w:rPr>
-          <w:sz w:val="20"/>
-          <w:szCs w:val="20"/>
-        </w:rPr>
-        <w:t xml:space="preserve">. The </w:t>
+        <w:t xml:space="preserve"> was set to None. The </w:t>
       </w:r>
       <w:proofErr w:type="spellStart"/>
       <w:r>
@@ -4893,7 +4832,7 @@
           <w:szCs w:val="20"/>
         </w:rPr>
       </w:pPr>
-      <w:bookmarkStart w:id="19" w:name="_Toc532916279"/>
+      <w:bookmarkStart w:id="18" w:name="_Toc532993277"/>
       <w:r>
         <w:rPr>
           <w:sz w:val="20"/>
@@ -4901,7 +4840,7 @@
         </w:rPr>
         <w:t>Lessons Learned (2)</w:t>
       </w:r>
-      <w:bookmarkEnd w:id="19"/>
+      <w:bookmarkEnd w:id="18"/>
     </w:p>
     <w:p>
       <w:pPr>
@@ -4983,23 +4922,7 @@
           <w:sz w:val="20"/>
           <w:szCs w:val="20"/>
         </w:rPr>
-        <w:t>=</w:t>
-      </w:r>
-      <w:proofErr w:type="gramStart"/>
-      <w:r>
-        <w:rPr>
-          <w:sz w:val="20"/>
-          <w:szCs w:val="20"/>
-        </w:rPr>
-        <w:t>None</w:t>
-      </w:r>
-      <w:proofErr w:type="gramEnd"/>
-      <w:r>
-        <w:rPr>
-          <w:sz w:val="20"/>
-          <w:szCs w:val="20"/>
-        </w:rPr>
-        <w:t>)</w:t>
+        <w:t>=None)</w:t>
       </w:r>
       <w:r>
         <w:rPr>
@@ -5056,7 +4979,7 @@
           <w:szCs w:val="20"/>
         </w:rPr>
       </w:pPr>
-      <w:bookmarkStart w:id="20" w:name="_Toc532916280"/>
+      <w:bookmarkStart w:id="19" w:name="_Toc532993278"/>
       <w:r>
         <w:rPr>
           <w:sz w:val="20"/>
@@ -5071,7 +4994,7 @@
         </w:rPr>
         <w:t xml:space="preserve"> (1)</w:t>
       </w:r>
-      <w:bookmarkEnd w:id="20"/>
+      <w:bookmarkEnd w:id="19"/>
     </w:p>
     <w:p>
       <w:pPr>
@@ -5149,7 +5072,7 @@
         </w:rPr>
         <w:t xml:space="preserve"> </w:t>
       </w:r>
-      <w:bookmarkStart w:id="21" w:name="_Toc532916281"/>
+      <w:bookmarkStart w:id="20" w:name="_Toc532993279"/>
       <w:r>
         <w:rPr>
           <w:rStyle w:val="Heading2Char"/>
@@ -5158,7 +5081,7 @@
         </w:rPr>
         <w:t>Iterating over emails to return summary and detailed results</w:t>
       </w:r>
-      <w:bookmarkEnd w:id="21"/>
+      <w:bookmarkEnd w:id="20"/>
       <w:r>
         <w:rPr>
           <w:rStyle w:val="Heading2Char"/>
@@ -5294,7 +5217,7 @@
           <w:szCs w:val="20"/>
         </w:rPr>
       </w:pPr>
-      <w:bookmarkStart w:id="22" w:name="_Toc532916282"/>
+      <w:bookmarkStart w:id="21" w:name="_Toc532993280"/>
       <w:r>
         <w:rPr>
           <w:sz w:val="20"/>
@@ -5316,7 +5239,7 @@
         </w:rPr>
         <w:t>)</w:t>
       </w:r>
-      <w:bookmarkEnd w:id="22"/>
+      <w:bookmarkEnd w:id="21"/>
       <w:r>
         <w:rPr>
           <w:sz w:val="20"/>
@@ -5822,7 +5745,7 @@
           <w:szCs w:val="20"/>
         </w:rPr>
       </w:pPr>
-      <w:bookmarkStart w:id="23" w:name="_Toc532916283"/>
+      <w:bookmarkStart w:id="22" w:name="_Toc532993281"/>
       <w:r>
         <w:rPr>
           <w:sz w:val="20"/>
@@ -5837,7 +5760,7 @@
         </w:rPr>
         <w:t>)</w:t>
       </w:r>
-      <w:bookmarkEnd w:id="23"/>
+      <w:bookmarkEnd w:id="22"/>
     </w:p>
     <w:p>
       <w:pPr>
@@ -6131,7 +6054,7 @@
           <w:szCs w:val="20"/>
         </w:rPr>
       </w:pPr>
-      <w:bookmarkStart w:id="24" w:name="_Toc532916284"/>
+      <w:bookmarkStart w:id="23" w:name="_Toc532993282"/>
       <w:r>
         <w:rPr>
           <w:sz w:val="20"/>
@@ -6146,7 +6069,7 @@
         </w:rPr>
         <w:t xml:space="preserve"> (2)</w:t>
       </w:r>
-      <w:bookmarkEnd w:id="24"/>
+      <w:bookmarkEnd w:id="23"/>
     </w:p>
     <w:p>
       <w:pPr>
@@ -6241,7 +6164,7 @@
           <w:szCs w:val="20"/>
         </w:rPr>
       </w:pPr>
-      <w:bookmarkStart w:id="25" w:name="_Toc532916285"/>
+      <w:bookmarkStart w:id="24" w:name="_Toc532993283"/>
       <w:r>
         <w:rPr>
           <w:rStyle w:val="Heading2Char"/>
@@ -6250,7 +6173,7 @@
         </w:rPr>
         <w:t>Counting sender frequency into results summary</w:t>
       </w:r>
-      <w:bookmarkEnd w:id="25"/>
+      <w:bookmarkEnd w:id="24"/>
       <w:r>
         <w:rPr>
           <w:sz w:val="20"/>
@@ -6322,7 +6245,7 @@
           <w:szCs w:val="20"/>
         </w:rPr>
       </w:pPr>
-      <w:bookmarkStart w:id="26" w:name="_Toc532916286"/>
+      <w:bookmarkStart w:id="25" w:name="_Toc532993284"/>
       <w:r>
         <w:rPr>
           <w:sz w:val="20"/>
@@ -6330,7 +6253,7 @@
         </w:rPr>
         <w:t>Methods Used (4)</w:t>
       </w:r>
-      <w:bookmarkEnd w:id="26"/>
+      <w:bookmarkEnd w:id="25"/>
       <w:r>
         <w:rPr>
           <w:sz w:val="20"/>
@@ -6592,7 +6515,7 @@
           <w:szCs w:val="20"/>
         </w:rPr>
       </w:pPr>
-      <w:bookmarkStart w:id="27" w:name="_Toc532916287"/>
+      <w:bookmarkStart w:id="26" w:name="_Toc532993285"/>
       <w:r>
         <w:rPr>
           <w:sz w:val="20"/>
@@ -6600,7 +6523,7 @@
         </w:rPr>
         <w:t>Lessons Learned (2)</w:t>
       </w:r>
-      <w:bookmarkEnd w:id="27"/>
+      <w:bookmarkEnd w:id="26"/>
     </w:p>
     <w:p>
       <w:pPr>
@@ -6675,7 +6598,6 @@
         <w:t xml:space="preserve"> it was discovered the “=</w:t>
       </w:r>
       <w:proofErr w:type="spellStart"/>
-      <w:proofErr w:type="gramStart"/>
       <w:r>
         <w:rPr>
           <w:sz w:val="20"/>
@@ -6684,7 +6606,6 @@
         <w:t>sep</w:t>
       </w:r>
       <w:proofErr w:type="spellEnd"/>
-      <w:proofErr w:type="gramEnd"/>
       <w:r>
         <w:rPr>
           <w:sz w:val="20"/>
@@ -6701,7 +6622,7 @@
           <w:szCs w:val="20"/>
         </w:rPr>
       </w:pPr>
-      <w:bookmarkStart w:id="28" w:name="_Toc532916288"/>
+      <w:bookmarkStart w:id="27" w:name="_Toc532993286"/>
       <w:r>
         <w:rPr>
           <w:sz w:val="20"/>
@@ -6716,7 +6637,7 @@
         </w:rPr>
         <w:t xml:space="preserve"> (4)</w:t>
       </w:r>
-      <w:bookmarkEnd w:id="28"/>
+      <w:bookmarkEnd w:id="27"/>
     </w:p>
     <w:p>
       <w:pPr>
@@ -6911,7 +6832,7 @@
           <w:szCs w:val="20"/>
         </w:rPr>
       </w:pPr>
-      <w:bookmarkStart w:id="29" w:name="_Toc532916289"/>
+      <w:bookmarkStart w:id="28" w:name="_Toc532993287"/>
       <w:r>
         <w:rPr>
           <w:rStyle w:val="Heading2Char"/>
@@ -6920,29 +6841,13 @@
         </w:rPr>
         <w:t>Creating a detailed csv file</w:t>
       </w:r>
-      <w:bookmarkEnd w:id="29"/>
-      <w:r>
-        <w:rPr>
-          <w:sz w:val="20"/>
-          <w:szCs w:val="20"/>
-        </w:rPr>
-        <w:t xml:space="preserve"> was accomplished using the code block learned in class to write a single row as headers and subsequent rows as the detail (see the Returning Analysis Results in Summary Display and via a CSV </w:t>
-      </w:r>
-      <w:proofErr w:type="gramStart"/>
-      <w:r>
-        <w:rPr>
-          <w:sz w:val="20"/>
-          <w:szCs w:val="20"/>
-        </w:rPr>
-        <w:t>File</w:t>
-      </w:r>
-      <w:proofErr w:type="gramEnd"/>
-      <w:r>
-        <w:rPr>
-          <w:sz w:val="20"/>
-          <w:szCs w:val="20"/>
-        </w:rPr>
-        <w:t xml:space="preserve"> </w:t>
+      <w:bookmarkEnd w:id="28"/>
+      <w:r>
+        <w:rPr>
+          <w:sz w:val="20"/>
+          <w:szCs w:val="20"/>
+        </w:rPr>
+        <w:t xml:space="preserve"> was accomplished using the code block learned in class to write a single row as headers and subsequent rows as the detail (see the Returning Analysis Results in Summary Display and via a CSV File </w:t>
       </w:r>
       <w:r>
         <w:rPr>
@@ -7008,7 +6913,7 @@
           <w:szCs w:val="20"/>
         </w:rPr>
       </w:pPr>
-      <w:bookmarkStart w:id="30" w:name="_Toc532916290"/>
+      <w:bookmarkStart w:id="29" w:name="_Toc532993288"/>
       <w:r>
         <w:rPr>
           <w:sz w:val="20"/>
@@ -7016,7 +6921,7 @@
         </w:rPr>
         <w:t>Methods Used (4)</w:t>
       </w:r>
-      <w:bookmarkEnd w:id="30"/>
+      <w:bookmarkEnd w:id="29"/>
       <w:r>
         <w:rPr>
           <w:sz w:val="20"/>
@@ -7210,7 +7115,7 @@
           <w:szCs w:val="20"/>
         </w:rPr>
       </w:pPr>
-      <w:bookmarkStart w:id="31" w:name="_Toc532916291"/>
+      <w:bookmarkStart w:id="30" w:name="_Toc532993289"/>
       <w:r>
         <w:rPr>
           <w:sz w:val="20"/>
@@ -7225,7 +7130,7 @@
         </w:rPr>
         <w:t>)</w:t>
       </w:r>
-      <w:bookmarkEnd w:id="31"/>
+      <w:bookmarkEnd w:id="30"/>
     </w:p>
     <w:p>
       <w:pPr>
@@ -7279,7 +7184,7 @@
           <w:szCs w:val="20"/>
         </w:rPr>
       </w:pPr>
-      <w:bookmarkStart w:id="32" w:name="_Toc532916292"/>
+      <w:bookmarkStart w:id="31" w:name="_Toc532993290"/>
       <w:r>
         <w:rPr>
           <w:sz w:val="20"/>
@@ -7301,7 +7206,7 @@
         </w:rPr>
         <w:t>)</w:t>
       </w:r>
-      <w:bookmarkEnd w:id="32"/>
+      <w:bookmarkEnd w:id="31"/>
     </w:p>
     <w:p>
       <w:pPr>
@@ -7361,15 +7266,22 @@
           <w:szCs w:val="20"/>
         </w:rPr>
       </w:pPr>
-      <w:bookmarkStart w:id="33" w:name="_Toc532916293"/>
-      <w:r>
-        <w:rPr>
-          <w:sz w:val="20"/>
-          <w:szCs w:val="20"/>
-        </w:rPr>
-        <w:t>Results Summation:</w:t>
-      </w:r>
-      <w:bookmarkEnd w:id="33"/>
+      <w:bookmarkStart w:id="32" w:name="_Toc532993291"/>
+      <w:r>
+        <w:rPr>
+          <w:sz w:val="20"/>
+          <w:szCs w:val="20"/>
+        </w:rPr>
+        <w:t>End Products</w:t>
+      </w:r>
+      <w:r>
+        <w:rPr>
+          <w:sz w:val="20"/>
+          <w:szCs w:val="20"/>
+        </w:rPr>
+        <w:t>:</w:t>
+      </w:r>
+      <w:bookmarkEnd w:id="32"/>
     </w:p>
     <w:p>
       <w:pPr>
@@ -7384,73 +7296,260 @@
           <w:szCs w:val="20"/>
         </w:rPr>
       </w:pPr>
-      <w:bookmarkStart w:id="34" w:name="_Toc532916294"/>
+      <w:bookmarkStart w:id="33" w:name="_Toc532993292"/>
       <w:r>
         <w:rPr>
           <w:rStyle w:val="Heading2Char"/>
           <w:sz w:val="20"/>
           <w:szCs w:val="20"/>
         </w:rPr>
-        <w:t>The tutorial for creating a GitHub</w:t>
-      </w:r>
-      <w:bookmarkEnd w:id="34"/>
-      <w:r>
-        <w:rPr>
-          <w:sz w:val="20"/>
-          <w:szCs w:val="20"/>
-        </w:rPr>
-        <w:t xml:space="preserve"> found in the </w:t>
-      </w:r>
-      <w:hyperlink r:id="rId32" w:history="1">
-        <w:r>
-          <w:rPr>
-            <w:rStyle w:val="Hyperlink"/>
-            <w:sz w:val="20"/>
-            <w:szCs w:val="20"/>
-          </w:rPr>
-          <w:t xml:space="preserve">IS 452 </w:t>
-        </w:r>
-        <w:proofErr w:type="gramStart"/>
-        <w:r>
-          <w:rPr>
-            <w:rStyle w:val="Hyperlink"/>
-            <w:sz w:val="20"/>
-            <w:szCs w:val="20"/>
-          </w:rPr>
-          <w:t>Fall</w:t>
-        </w:r>
-        <w:proofErr w:type="gramEnd"/>
-        <w:r>
-          <w:rPr>
-            <w:rStyle w:val="Hyperlink"/>
-            <w:sz w:val="20"/>
-            <w:szCs w:val="20"/>
-          </w:rPr>
-          <w:t xml:space="preserve"> 2018 Final Project Guidelines</w:t>
-        </w:r>
-      </w:hyperlink>
-      <w:r>
-        <w:rPr>
-          <w:sz w:val="20"/>
-          <w:szCs w:val="20"/>
-        </w:rPr>
-        <w:t xml:space="preserve"> was followed to create a public repository under my user account, </w:t>
-      </w:r>
-      <w:proofErr w:type="spellStart"/>
-      <w:r>
-        <w:rPr>
-          <w:sz w:val="20"/>
-          <w:szCs w:val="20"/>
-        </w:rPr>
-        <w:t>jaundickey</w:t>
-      </w:r>
-      <w:proofErr w:type="spellEnd"/>
-      <w:r>
-        <w:rPr>
-          <w:sz w:val="20"/>
-          <w:szCs w:val="20"/>
-        </w:rPr>
-        <w:t xml:space="preserve">. </w:t>
+        <w:t>Program console results</w:t>
+      </w:r>
+      <w:bookmarkEnd w:id="33"/>
+      <w:r>
+        <w:rPr>
+          <w:sz w:val="20"/>
+          <w:szCs w:val="20"/>
+        </w:rPr>
+        <w:t xml:space="preserve"> </w:t>
+      </w:r>
+      <w:r>
+        <w:rPr>
+          <w:sz w:val="20"/>
+          <w:szCs w:val="20"/>
+        </w:rPr>
+        <w:t xml:space="preserve">reflect </w:t>
+      </w:r>
+      <w:r>
+        <w:rPr>
+          <w:sz w:val="20"/>
+          <w:szCs w:val="20"/>
+        </w:rPr>
+        <w:t xml:space="preserve">inquiries to the user as described in 2.3.1 and </w:t>
+      </w:r>
+      <w:r>
+        <w:rPr>
+          <w:sz w:val="20"/>
+          <w:szCs w:val="20"/>
+        </w:rPr>
+        <w:t xml:space="preserve">result feedback statements to the user as described in 2.5.3 above. </w:t>
+      </w:r>
+    </w:p>
+    <w:p>
+      <w:pPr>
+        <w:pStyle w:val="ListParagraph"/>
+        <w:spacing w:after="0"/>
+        <w:ind w:left="792"/>
+        <w:rPr>
+          <w:sz w:val="20"/>
+          <w:szCs w:val="20"/>
+        </w:rPr>
+      </w:pPr>
+      <w:bookmarkStart w:id="34" w:name="_Hlk532993040"/>
+      <w:r>
+        <w:rPr>
+          <w:noProof/>
+        </w:rPr>
+        <w:drawing>
+          <wp:inline distT="0" distB="0" distL="0" distR="0" wp14:anchorId="1BE18B8A" wp14:editId="217977A1">
+            <wp:extent cx="3197663" cy="329674"/>
+            <wp:effectExtent l="0" t="0" r="3175" b="0"/>
+            <wp:docPr id="12" name="Picture 12"/>
+            <wp:cNvGraphicFramePr>
+              <a:graphicFrameLocks xmlns:a="http://schemas.openxmlformats.org/drawingml/2006/main" noChangeAspect="1"/>
+            </wp:cNvGraphicFramePr>
+            <a:graphic xmlns:a="http://schemas.openxmlformats.org/drawingml/2006/main">
+              <a:graphicData uri="http://schemas.openxmlformats.org/drawingml/2006/picture">
+                <pic:pic xmlns:pic="http://schemas.openxmlformats.org/drawingml/2006/picture">
+                  <pic:nvPicPr>
+                    <pic:cNvPr id="1" name=""/>
+                    <pic:cNvPicPr/>
+                  </pic:nvPicPr>
+                  <pic:blipFill>
+                    <a:blip r:embed="rId32"/>
+                    <a:stretch>
+                      <a:fillRect/>
+                    </a:stretch>
+                  </pic:blipFill>
+                  <pic:spPr>
+                    <a:xfrm>
+                      <a:off x="0" y="0"/>
+                      <a:ext cx="3385866" cy="349077"/>
+                    </a:xfrm>
+                    <a:prstGeom prst="rect">
+                      <a:avLst/>
+                    </a:prstGeom>
+                  </pic:spPr>
+                </pic:pic>
+              </a:graphicData>
+            </a:graphic>
+          </wp:inline>
+        </w:drawing>
+      </w:r>
+    </w:p>
+    <w:p>
+      <w:pPr>
+        <w:pStyle w:val="ListParagraph"/>
+        <w:spacing w:after="0"/>
+        <w:ind w:left="792"/>
+        <w:rPr>
+          <w:sz w:val="20"/>
+          <w:szCs w:val="20"/>
+        </w:rPr>
+      </w:pPr>
+      <w:r>
+        <w:rPr>
+          <w:noProof/>
+          <w:sz w:val="20"/>
+          <w:szCs w:val="20"/>
+        </w:rPr>
+        <w:drawing>
+          <wp:inline distT="0" distB="0" distL="0" distR="0" wp14:anchorId="5F76CA9C" wp14:editId="5861A6A2">
+            <wp:extent cx="4170045" cy="365760"/>
+            <wp:effectExtent l="0" t="0" r="1905" b="0"/>
+            <wp:docPr id="14" name="Picture 14"/>
+            <wp:cNvGraphicFramePr>
+              <a:graphicFrameLocks xmlns:a="http://schemas.openxmlformats.org/drawingml/2006/main" noChangeAspect="1"/>
+            </wp:cNvGraphicFramePr>
+            <a:graphic xmlns:a="http://schemas.openxmlformats.org/drawingml/2006/main">
+              <a:graphicData uri="http://schemas.openxmlformats.org/drawingml/2006/picture">
+                <pic:pic xmlns:pic="http://schemas.openxmlformats.org/drawingml/2006/picture">
+                  <pic:nvPicPr>
+                    <pic:cNvPr id="0" name="Picture 2"/>
+                    <pic:cNvPicPr>
+                      <a:picLocks noChangeAspect="1" noChangeArrowheads="1"/>
+                    </pic:cNvPicPr>
+                  </pic:nvPicPr>
+                  <pic:blipFill>
+                    <a:blip r:embed="rId33">
+                      <a:extLst>
+                        <a:ext uri="{28A0092B-C50C-407E-A947-70E740481C1C}">
+                          <a14:useLocalDpi xmlns:a14="http://schemas.microsoft.com/office/drawing/2010/main" val="0"/>
+                        </a:ext>
+                      </a:extLst>
+                    </a:blip>
+                    <a:srcRect/>
+                    <a:stretch>
+                      <a:fillRect/>
+                    </a:stretch>
+                  </pic:blipFill>
+                  <pic:spPr bwMode="auto">
+                    <a:xfrm>
+                      <a:off x="0" y="0"/>
+                      <a:ext cx="4170045" cy="365760"/>
+                    </a:xfrm>
+                    <a:prstGeom prst="rect">
+                      <a:avLst/>
+                    </a:prstGeom>
+                    <a:noFill/>
+                  </pic:spPr>
+                </pic:pic>
+              </a:graphicData>
+            </a:graphic>
+          </wp:inline>
+        </w:drawing>
+      </w:r>
+    </w:p>
+    <w:p>
+      <w:pPr>
+        <w:pStyle w:val="ListParagraph"/>
+        <w:spacing w:after="0"/>
+        <w:ind w:left="792"/>
+        <w:rPr>
+          <w:sz w:val="20"/>
+          <w:szCs w:val="20"/>
+        </w:rPr>
+      </w:pPr>
+      <w:r>
+        <w:rPr>
+          <w:noProof/>
+        </w:rPr>
+        <w:drawing>
+          <wp:inline distT="0" distB="0" distL="0" distR="0" wp14:anchorId="4B96170C" wp14:editId="10AA506C">
+            <wp:extent cx="4123013" cy="851880"/>
+            <wp:effectExtent l="0" t="0" r="0" b="5715"/>
+            <wp:docPr id="10" name="Picture 10"/>
+            <wp:cNvGraphicFramePr>
+              <a:graphicFrameLocks xmlns:a="http://schemas.openxmlformats.org/drawingml/2006/main" noChangeAspect="1"/>
+            </wp:cNvGraphicFramePr>
+            <a:graphic xmlns:a="http://schemas.openxmlformats.org/drawingml/2006/main">
+              <a:graphicData uri="http://schemas.openxmlformats.org/drawingml/2006/picture">
+                <pic:pic xmlns:pic="http://schemas.openxmlformats.org/drawingml/2006/picture">
+                  <pic:nvPicPr>
+                    <pic:cNvPr id="1" name=""/>
+                    <pic:cNvPicPr/>
+                  </pic:nvPicPr>
+                  <pic:blipFill>
+                    <a:blip r:embed="rId34"/>
+                    <a:stretch>
+                      <a:fillRect/>
+                    </a:stretch>
+                  </pic:blipFill>
+                  <pic:spPr>
+                    <a:xfrm>
+                      <a:off x="0" y="0"/>
+                      <a:ext cx="4195893" cy="866938"/>
+                    </a:xfrm>
+                    <a:prstGeom prst="rect">
+                      <a:avLst/>
+                    </a:prstGeom>
+                  </pic:spPr>
+                </pic:pic>
+              </a:graphicData>
+            </a:graphic>
+          </wp:inline>
+        </w:drawing>
+      </w:r>
+    </w:p>
+    <w:p>
+      <w:pPr>
+        <w:pStyle w:val="ListParagraph"/>
+        <w:spacing w:after="0"/>
+        <w:ind w:left="792"/>
+        <w:rPr>
+          <w:sz w:val="20"/>
+          <w:szCs w:val="20"/>
+        </w:rPr>
+      </w:pPr>
+      <w:r>
+        <w:rPr>
+          <w:noProof/>
+        </w:rPr>
+        <w:drawing>
+          <wp:inline distT="0" distB="0" distL="0" distR="0" wp14:anchorId="0886CA75" wp14:editId="7D63A8F8">
+            <wp:extent cx="4083097" cy="1741193"/>
+            <wp:effectExtent l="0" t="0" r="0" b="0"/>
+            <wp:docPr id="11" name="Picture 11"/>
+            <wp:cNvGraphicFramePr>
+              <a:graphicFrameLocks xmlns:a="http://schemas.openxmlformats.org/drawingml/2006/main" noChangeAspect="1"/>
+            </wp:cNvGraphicFramePr>
+            <a:graphic xmlns:a="http://schemas.openxmlformats.org/drawingml/2006/main">
+              <a:graphicData uri="http://schemas.openxmlformats.org/drawingml/2006/picture">
+                <pic:pic xmlns:pic="http://schemas.openxmlformats.org/drawingml/2006/picture">
+                  <pic:nvPicPr>
+                    <pic:cNvPr id="1" name=""/>
+                    <pic:cNvPicPr/>
+                  </pic:nvPicPr>
+                  <pic:blipFill>
+                    <a:blip r:embed="rId35"/>
+                    <a:stretch>
+                      <a:fillRect/>
+                    </a:stretch>
+                  </pic:blipFill>
+                  <pic:spPr>
+                    <a:xfrm>
+                      <a:off x="0" y="0"/>
+                      <a:ext cx="4169713" cy="1778129"/>
+                    </a:xfrm>
+                    <a:prstGeom prst="rect">
+                      <a:avLst/>
+                    </a:prstGeom>
+                  </pic:spPr>
+                </pic:pic>
+              </a:graphicData>
+            </a:graphic>
+          </wp:inline>
+        </w:drawing>
       </w:r>
     </w:p>
     <w:p>
@@ -7466,14 +7565,15 @@
           <w:szCs w:val="20"/>
         </w:rPr>
       </w:pPr>
-      <w:bookmarkStart w:id="35" w:name="_Toc532916295"/>
+      <w:bookmarkStart w:id="35" w:name="_Toc532993293"/>
       <w:r>
         <w:rPr>
           <w:rStyle w:val="Heading2Char"/>
           <w:sz w:val="20"/>
           <w:szCs w:val="20"/>
         </w:rPr>
-        <w:t>Research for creating a connection to Gmail using Python programming</w:t>
+        <w:lastRenderedPageBreak/>
+        <w:t>CSV File results</w:t>
       </w:r>
       <w:bookmarkEnd w:id="35"/>
       <w:r>
@@ -7481,60 +7581,90 @@
           <w:sz w:val="20"/>
           <w:szCs w:val="20"/>
         </w:rPr>
-        <w:t xml:space="preserve"> code was performed and resulted in directions and boilerplate code obtained from the following:</w:t>
+        <w:t xml:space="preserve"> </w:t>
+      </w:r>
+      <w:r>
+        <w:rPr>
+          <w:sz w:val="20"/>
+          <w:szCs w:val="20"/>
+        </w:rPr>
+        <w:t xml:space="preserve">details described in 2.6.3 are written to the same </w:t>
+      </w:r>
+      <w:bookmarkEnd w:id="34"/>
+      <w:r>
+        <w:rPr>
+          <w:sz w:val="20"/>
+          <w:szCs w:val="20"/>
+        </w:rPr>
+        <w:t>directory in which the python programming coding script is running (see the Result Examples folder for full details).</w:t>
       </w:r>
     </w:p>
     <w:p>
       <w:pPr>
         <w:pStyle w:val="ListParagraph"/>
-        <w:numPr>
-          <w:ilvl w:val="2"/>
-          <w:numId w:val="4"/>
-        </w:numPr>
         <w:spacing w:after="0"/>
-        <w:rPr>
-          <w:sz w:val="20"/>
-          <w:szCs w:val="20"/>
-        </w:rPr>
-      </w:pPr>
-      <w:hyperlink r:id="rId33" w:history="1">
-        <w:r>
-          <w:rPr>
-            <w:rStyle w:val="Hyperlink"/>
-            <w:i/>
-            <w:sz w:val="20"/>
-            <w:szCs w:val="20"/>
-          </w:rPr>
-          <w:t>Read Gmail using Python</w:t>
-        </w:r>
-      </w:hyperlink>
-      <w:r>
-        <w:rPr>
-          <w:sz w:val="20"/>
-          <w:szCs w:val="20"/>
-        </w:rPr>
-        <w:t xml:space="preserve">, hosted by </w:t>
-      </w:r>
-      <w:hyperlink r:id="rId34" w:history="1">
-        <w:r>
-          <w:rPr>
-            <w:rStyle w:val="Hyperlink"/>
-            <w:sz w:val="20"/>
-            <w:szCs w:val="20"/>
-          </w:rPr>
-          <w:t>pythonprogramminglanguage.com</w:t>
-        </w:r>
-      </w:hyperlink>
-      <w:r>
-        <w:rPr>
-          <w:sz w:val="20"/>
-          <w:szCs w:val="20"/>
-        </w:rPr>
-        <w:t>.</w:t>
-      </w:r>
+        <w:ind w:left="792"/>
+        <w:rPr>
+          <w:sz w:val="20"/>
+          <w:szCs w:val="20"/>
+        </w:rPr>
+      </w:pPr>
+    </w:p>
+    <w:p>
+      <w:pPr>
+        <w:pStyle w:val="ListParagraph"/>
+        <w:spacing w:after="0"/>
+        <w:ind w:left="792"/>
+        <w:rPr>
+          <w:sz w:val="20"/>
+          <w:szCs w:val="20"/>
+        </w:rPr>
+      </w:pPr>
+      <w:r>
+        <w:rPr>
+          <w:noProof/>
+        </w:rPr>
+        <w:drawing>
+          <wp:inline distT="0" distB="0" distL="0" distR="0" wp14:anchorId="3FA8CE9F" wp14:editId="655EFF95">
+            <wp:extent cx="5420563" cy="2486660"/>
+            <wp:effectExtent l="0" t="0" r="8890" b="8890"/>
+            <wp:docPr id="15" name="Picture 15"/>
+            <wp:cNvGraphicFramePr>
+              <a:graphicFrameLocks xmlns:a="http://schemas.openxmlformats.org/drawingml/2006/main" noChangeAspect="1"/>
+            </wp:cNvGraphicFramePr>
+            <a:graphic xmlns:a="http://schemas.openxmlformats.org/drawingml/2006/main">
+              <a:graphicData uri="http://schemas.openxmlformats.org/drawingml/2006/picture">
+                <pic:pic xmlns:pic="http://schemas.openxmlformats.org/drawingml/2006/picture">
+                  <pic:nvPicPr>
+                    <pic:cNvPr id="1" name=""/>
+                    <pic:cNvPicPr/>
+                  </pic:nvPicPr>
+                  <pic:blipFill>
+                    <a:blip r:embed="rId36"/>
+                    <a:stretch>
+                      <a:fillRect/>
+                    </a:stretch>
+                  </pic:blipFill>
+                  <pic:spPr>
+                    <a:xfrm>
+                      <a:off x="0" y="0"/>
+                      <a:ext cx="5425188" cy="2488782"/>
+                    </a:xfrm>
+                    <a:prstGeom prst="rect">
+                      <a:avLst/>
+                    </a:prstGeom>
+                  </pic:spPr>
+                </pic:pic>
+              </a:graphicData>
+            </a:graphic>
+          </wp:inline>
+        </w:drawing>
+      </w:r>
+      <w:bookmarkStart w:id="36" w:name="_GoBack"/>
+      <w:bookmarkEnd w:id="36"/>
     </w:p>
     <w:sectPr>
-      <w:headerReference w:type="default" r:id="rId35"/>
+      <w:headerReference w:type="default" r:id="rId37"/>
       <w:pgSz w:w="12240" w:h="15840"/>
       <w:pgMar w:top="1440" w:right="1440" w:bottom="540" w:left="1440" w:header="450" w:footer="720" w:gutter="0"/>
       <w:cols w:space="720"/>
@@ -7545,7 +7675,7 @@
 </file>
 
 <file path=word/endnotes.xml><?xml version="1.0" encoding="utf-8"?>
-<w:endnotes xmlns:wpc="http://schemas.microsoft.com/office/word/2010/wordprocessingCanvas" xmlns:cx="http://schemas.microsoft.com/office/drawing/2014/chartex" xmlns:cx1="http://schemas.microsoft.com/office/drawing/2015/9/8/chartex" xmlns:mc="http://schemas.openxmlformats.org/markup-compatibility/2006" xmlns:o="urn:schemas-microsoft-com:office:office" xmlns:r="http://schemas.openxmlformats.org/officeDocument/2006/relationships" xmlns:m="http://schemas.openxmlformats.org/officeDocument/2006/math" xmlns:v="urn:schemas-microsoft-com:vml" xmlns:wp14="http://schemas.microsoft.com/office/word/2010/wordprocessingDrawing" xmlns:wp="http://schemas.openxmlformats.org/drawingml/2006/wordprocessingDrawing" xmlns:w10="urn:schemas-microsoft-com:office:word" xmlns:w="http://schemas.openxmlformats.org/wordprocessingml/2006/main" xmlns:w14="http://schemas.microsoft.com/office/word/2010/wordml" xmlns:w15="http://schemas.microsoft.com/office/word/2012/wordml" xmlns:w16se="http://schemas.microsoft.com/office/word/2015/wordml/symex" xmlns:wpg="http://schemas.microsoft.com/office/word/2010/wordprocessingGroup" xmlns:wpi="http://schemas.microsoft.com/office/word/2010/wordprocessingInk" xmlns:wne="http://schemas.microsoft.com/office/word/2006/wordml" xmlns:wps="http://schemas.microsoft.com/office/word/2010/wordprocessingShape" mc:Ignorable="w14 w15 w16se wp14">
+<w:endnotes xmlns:wpc="http://schemas.microsoft.com/office/word/2010/wordprocessingCanvas" xmlns:cx="http://schemas.microsoft.com/office/drawing/2014/chartex" xmlns:cx1="http://schemas.microsoft.com/office/drawing/2015/9/8/chartex" xmlns:cx2="http://schemas.microsoft.com/office/drawing/2015/10/21/chartex" xmlns:cx3="http://schemas.microsoft.com/office/drawing/2016/5/9/chartex" xmlns:cx4="http://schemas.microsoft.com/office/drawing/2016/5/10/chartex" xmlns:cx5="http://schemas.microsoft.com/office/drawing/2016/5/11/chartex" xmlns:cx6="http://schemas.microsoft.com/office/drawing/2016/5/12/chartex" xmlns:cx7="http://schemas.microsoft.com/office/drawing/2016/5/13/chartex" xmlns:cx8="http://schemas.microsoft.com/office/drawing/2016/5/14/chartex" xmlns:mc="http://schemas.openxmlformats.org/markup-compatibility/2006" xmlns:aink="http://schemas.microsoft.com/office/drawing/2016/ink" xmlns:am3d="http://schemas.microsoft.com/office/drawing/2017/model3d" xmlns:o="urn:schemas-microsoft-com:office:office" xmlns:r="http://schemas.openxmlformats.org/officeDocument/2006/relationships" xmlns:m="http://schemas.openxmlformats.org/officeDocument/2006/math" xmlns:v="urn:schemas-microsoft-com:vml" xmlns:wp14="http://schemas.microsoft.com/office/word/2010/wordprocessingDrawing" xmlns:wp="http://schemas.openxmlformats.org/drawingml/2006/wordprocessingDrawing" xmlns:w10="urn:schemas-microsoft-com:office:word" xmlns:w="http://schemas.openxmlformats.org/wordprocessingml/2006/main" xmlns:w14="http://schemas.microsoft.com/office/word/2010/wordml" xmlns:w15="http://schemas.microsoft.com/office/word/2012/wordml" xmlns:w16cid="http://schemas.microsoft.com/office/word/2016/wordml/cid" xmlns:w16se="http://schemas.microsoft.com/office/word/2015/wordml/symex" xmlns:wpg="http://schemas.microsoft.com/office/word/2010/wordprocessingGroup" xmlns:wpi="http://schemas.microsoft.com/office/word/2010/wordprocessingInk" xmlns:wne="http://schemas.microsoft.com/office/word/2006/wordml" xmlns:wps="http://schemas.microsoft.com/office/word/2010/wordprocessingShape" mc:Ignorable="w14 w15 w16se w16cid wp14">
   <w:endnote w:type="separator" w:id="-1">
     <w:p>
       <w:pPr>
@@ -7570,7 +7700,7 @@
 </file>
 
 <file path=word/footnotes.xml><?xml version="1.0" encoding="utf-8"?>
-<w:footnotes xmlns:wpc="http://schemas.microsoft.com/office/word/2010/wordprocessingCanvas" xmlns:cx="http://schemas.microsoft.com/office/drawing/2014/chartex" xmlns:cx1="http://schemas.microsoft.com/office/drawing/2015/9/8/chartex" xmlns:mc="http://schemas.openxmlformats.org/markup-compatibility/2006" xmlns:o="urn:schemas-microsoft-com:office:office" xmlns:r="http://schemas.openxmlformats.org/officeDocument/2006/relationships" xmlns:m="http://schemas.openxmlformats.org/officeDocument/2006/math" xmlns:v="urn:schemas-microsoft-com:vml" xmlns:wp14="http://schemas.microsoft.com/office/word/2010/wordprocessingDrawing" xmlns:wp="http://schemas.openxmlformats.org/drawingml/2006/wordprocessingDrawing" xmlns:w10="urn:schemas-microsoft-com:office:word" xmlns:w="http://schemas.openxmlformats.org/wordprocessingml/2006/main" xmlns:w14="http://schemas.microsoft.com/office/word/2010/wordml" xmlns:w15="http://schemas.microsoft.com/office/word/2012/wordml" xmlns:w16se="http://schemas.microsoft.com/office/word/2015/wordml/symex" xmlns:wpg="http://schemas.microsoft.com/office/word/2010/wordprocessingGroup" xmlns:wpi="http://schemas.microsoft.com/office/word/2010/wordprocessingInk" xmlns:wne="http://schemas.microsoft.com/office/word/2006/wordml" xmlns:wps="http://schemas.microsoft.com/office/word/2010/wordprocessingShape" mc:Ignorable="w14 w15 w16se wp14">
+<w:footnotes xmlns:wpc="http://schemas.microsoft.com/office/word/2010/wordprocessingCanvas" xmlns:cx="http://schemas.microsoft.com/office/drawing/2014/chartex" xmlns:cx1="http://schemas.microsoft.com/office/drawing/2015/9/8/chartex" xmlns:cx2="http://schemas.microsoft.com/office/drawing/2015/10/21/chartex" xmlns:cx3="http://schemas.microsoft.com/office/drawing/2016/5/9/chartex" xmlns:cx4="http://schemas.microsoft.com/office/drawing/2016/5/10/chartex" xmlns:cx5="http://schemas.microsoft.com/office/drawing/2016/5/11/chartex" xmlns:cx6="http://schemas.microsoft.com/office/drawing/2016/5/12/chartex" xmlns:cx7="http://schemas.microsoft.com/office/drawing/2016/5/13/chartex" xmlns:cx8="http://schemas.microsoft.com/office/drawing/2016/5/14/chartex" xmlns:mc="http://schemas.openxmlformats.org/markup-compatibility/2006" xmlns:aink="http://schemas.microsoft.com/office/drawing/2016/ink" xmlns:am3d="http://schemas.microsoft.com/office/drawing/2017/model3d" xmlns:o="urn:schemas-microsoft-com:office:office" xmlns:r="http://schemas.openxmlformats.org/officeDocument/2006/relationships" xmlns:m="http://schemas.openxmlformats.org/officeDocument/2006/math" xmlns:v="urn:schemas-microsoft-com:vml" xmlns:wp14="http://schemas.microsoft.com/office/word/2010/wordprocessingDrawing" xmlns:wp="http://schemas.openxmlformats.org/drawingml/2006/wordprocessingDrawing" xmlns:w10="urn:schemas-microsoft-com:office:word" xmlns:w="http://schemas.openxmlformats.org/wordprocessingml/2006/main" xmlns:w14="http://schemas.microsoft.com/office/word/2010/wordml" xmlns:w15="http://schemas.microsoft.com/office/word/2012/wordml" xmlns:w16cid="http://schemas.microsoft.com/office/word/2016/wordml/cid" xmlns:w16se="http://schemas.microsoft.com/office/word/2015/wordml/symex" xmlns:wpg="http://schemas.microsoft.com/office/word/2010/wordprocessingGroup" xmlns:wpi="http://schemas.microsoft.com/office/word/2010/wordprocessingInk" xmlns:wne="http://schemas.microsoft.com/office/word/2006/wordml" xmlns:wps="http://schemas.microsoft.com/office/word/2010/wordprocessingShape" mc:Ignorable="w14 w15 w16se w16cid wp14">
   <w:footnote w:type="separator" w:id="-1">
     <w:p>
       <w:pPr>
@@ -7595,7 +7725,7 @@
 </file>
 
 <file path=word/header1.xml><?xml version="1.0" encoding="utf-8"?>
-<w:hdr xmlns:wpc="http://schemas.microsoft.com/office/word/2010/wordprocessingCanvas" xmlns:cx="http://schemas.microsoft.com/office/drawing/2014/chartex" xmlns:cx1="http://schemas.microsoft.com/office/drawing/2015/9/8/chartex" xmlns:mc="http://schemas.openxmlformats.org/markup-compatibility/2006" xmlns:o="urn:schemas-microsoft-com:office:office" xmlns:r="http://schemas.openxmlformats.org/officeDocument/2006/relationships" xmlns:m="http://schemas.openxmlformats.org/officeDocument/2006/math" xmlns:v="urn:schemas-microsoft-com:vml" xmlns:wp14="http://schemas.microsoft.com/office/word/2010/wordprocessingDrawing" xmlns:wp="http://schemas.openxmlformats.org/drawingml/2006/wordprocessingDrawing" xmlns:w10="urn:schemas-microsoft-com:office:word" xmlns:w="http://schemas.openxmlformats.org/wordprocessingml/2006/main" xmlns:w14="http://schemas.microsoft.com/office/word/2010/wordml" xmlns:w15="http://schemas.microsoft.com/office/word/2012/wordml" xmlns:w16se="http://schemas.microsoft.com/office/word/2015/wordml/symex" xmlns:wpg="http://schemas.microsoft.com/office/word/2010/wordprocessingGroup" xmlns:wpi="http://schemas.microsoft.com/office/word/2010/wordprocessingInk" xmlns:wne="http://schemas.microsoft.com/office/word/2006/wordml" xmlns:wps="http://schemas.microsoft.com/office/word/2010/wordprocessingShape" mc:Ignorable="w14 w15 w16se wp14">
+<w:hdr xmlns:wpc="http://schemas.microsoft.com/office/word/2010/wordprocessingCanvas" xmlns:cx="http://schemas.microsoft.com/office/drawing/2014/chartex" xmlns:cx1="http://schemas.microsoft.com/office/drawing/2015/9/8/chartex" xmlns:cx2="http://schemas.microsoft.com/office/drawing/2015/10/21/chartex" xmlns:cx3="http://schemas.microsoft.com/office/drawing/2016/5/9/chartex" xmlns:cx4="http://schemas.microsoft.com/office/drawing/2016/5/10/chartex" xmlns:cx5="http://schemas.microsoft.com/office/drawing/2016/5/11/chartex" xmlns:cx6="http://schemas.microsoft.com/office/drawing/2016/5/12/chartex" xmlns:cx7="http://schemas.microsoft.com/office/drawing/2016/5/13/chartex" xmlns:cx8="http://schemas.microsoft.com/office/drawing/2016/5/14/chartex" xmlns:mc="http://schemas.openxmlformats.org/markup-compatibility/2006" xmlns:aink="http://schemas.microsoft.com/office/drawing/2016/ink" xmlns:am3d="http://schemas.microsoft.com/office/drawing/2017/model3d" xmlns:o="urn:schemas-microsoft-com:office:office" xmlns:r="http://schemas.openxmlformats.org/officeDocument/2006/relationships" xmlns:m="http://schemas.openxmlformats.org/officeDocument/2006/math" xmlns:v="urn:schemas-microsoft-com:vml" xmlns:wp14="http://schemas.microsoft.com/office/word/2010/wordprocessingDrawing" xmlns:wp="http://schemas.openxmlformats.org/drawingml/2006/wordprocessingDrawing" xmlns:w10="urn:schemas-microsoft-com:office:word" xmlns:w="http://schemas.openxmlformats.org/wordprocessingml/2006/main" xmlns:w14="http://schemas.microsoft.com/office/word/2010/wordml" xmlns:w15="http://schemas.microsoft.com/office/word/2012/wordml" xmlns:w16cid="http://schemas.microsoft.com/office/word/2016/wordml/cid" xmlns:w16se="http://schemas.microsoft.com/office/word/2015/wordml/symex" xmlns:wpg="http://schemas.microsoft.com/office/word/2010/wordprocessingGroup" xmlns:wpi="http://schemas.microsoft.com/office/word/2010/wordprocessingInk" xmlns:wne="http://schemas.microsoft.com/office/word/2006/wordml" xmlns:wps="http://schemas.microsoft.com/office/word/2010/wordprocessingShape" mc:Ignorable="w14 w15 w16se w16cid wp14">
   <w:p>
     <w:pPr>
       <w:pStyle w:val="Header"/>
@@ -7691,7 +7821,7 @@
 </file>
 
 <file path=word/numbering.xml><?xml version="1.0" encoding="utf-8"?>
-<w:numbering xmlns:wpc="http://schemas.microsoft.com/office/word/2010/wordprocessingCanvas" xmlns:cx="http://schemas.microsoft.com/office/drawing/2014/chartex" xmlns:cx1="http://schemas.microsoft.com/office/drawing/2015/9/8/chartex" xmlns:mc="http://schemas.openxmlformats.org/markup-compatibility/2006" xmlns:o="urn:schemas-microsoft-com:office:office" xmlns:r="http://schemas.openxmlformats.org/officeDocument/2006/relationships" xmlns:m="http://schemas.openxmlformats.org/officeDocument/2006/math" xmlns:v="urn:schemas-microsoft-com:vml" xmlns:wp14="http://schemas.microsoft.com/office/word/2010/wordprocessingDrawing" xmlns:wp="http://schemas.openxmlformats.org/drawingml/2006/wordprocessingDrawing" xmlns:w10="urn:schemas-microsoft-com:office:word" xmlns:w="http://schemas.openxmlformats.org/wordprocessingml/2006/main" xmlns:w14="http://schemas.microsoft.com/office/word/2010/wordml" xmlns:w15="http://schemas.microsoft.com/office/word/2012/wordml" xmlns:w16se="http://schemas.microsoft.com/office/word/2015/wordml/symex" xmlns:wpg="http://schemas.microsoft.com/office/word/2010/wordprocessingGroup" xmlns:wpi="http://schemas.microsoft.com/office/word/2010/wordprocessingInk" xmlns:wne="http://schemas.microsoft.com/office/word/2006/wordml" xmlns:wps="http://schemas.microsoft.com/office/word/2010/wordprocessingShape" mc:Ignorable="w14 w15 w16se wp14">
+<w:numbering xmlns:wpc="http://schemas.microsoft.com/office/word/2010/wordprocessingCanvas" xmlns:cx="http://schemas.microsoft.com/office/drawing/2014/chartex" xmlns:cx1="http://schemas.microsoft.com/office/drawing/2015/9/8/chartex" xmlns:cx2="http://schemas.microsoft.com/office/drawing/2015/10/21/chartex" xmlns:cx3="http://schemas.microsoft.com/office/drawing/2016/5/9/chartex" xmlns:cx4="http://schemas.microsoft.com/office/drawing/2016/5/10/chartex" xmlns:cx5="http://schemas.microsoft.com/office/drawing/2016/5/11/chartex" xmlns:cx6="http://schemas.microsoft.com/office/drawing/2016/5/12/chartex" xmlns:cx7="http://schemas.microsoft.com/office/drawing/2016/5/13/chartex" xmlns:cx8="http://schemas.microsoft.com/office/drawing/2016/5/14/chartex" xmlns:mc="http://schemas.openxmlformats.org/markup-compatibility/2006" xmlns:aink="http://schemas.microsoft.com/office/drawing/2016/ink" xmlns:am3d="http://schemas.microsoft.com/office/drawing/2017/model3d" xmlns:o="urn:schemas-microsoft-com:office:office" xmlns:r="http://schemas.openxmlformats.org/officeDocument/2006/relationships" xmlns:m="http://schemas.openxmlformats.org/officeDocument/2006/math" xmlns:v="urn:schemas-microsoft-com:vml" xmlns:wp14="http://schemas.microsoft.com/office/word/2010/wordprocessingDrawing" xmlns:wp="http://schemas.openxmlformats.org/drawingml/2006/wordprocessingDrawing" xmlns:w10="urn:schemas-microsoft-com:office:word" xmlns:w="http://schemas.openxmlformats.org/wordprocessingml/2006/main" xmlns:w14="http://schemas.microsoft.com/office/word/2010/wordml" xmlns:w15="http://schemas.microsoft.com/office/word/2012/wordml" xmlns:w16cid="http://schemas.microsoft.com/office/word/2016/wordml/cid" xmlns:w16se="http://schemas.microsoft.com/office/word/2015/wordml/symex" xmlns:wpg="http://schemas.microsoft.com/office/word/2010/wordprocessingGroup" xmlns:wpi="http://schemas.microsoft.com/office/word/2010/wordprocessingInk" xmlns:wne="http://schemas.microsoft.com/office/word/2006/wordml" xmlns:wps="http://schemas.microsoft.com/office/word/2010/wordprocessingShape" mc:Ignorable="w14 w15 w16se w16cid wp14">
   <w:abstractNum w:abstractNumId="0" w15:restartNumberingAfterBreak="0">
     <w:nsid w:val="0041674A"/>
     <w:multiLevelType w:val="hybridMultilevel"/>
@@ -9866,7 +9996,7 @@
 </file>
 
 <file path=word/styles.xml><?xml version="1.0" encoding="utf-8"?>
-<w:styles xmlns:mc="http://schemas.openxmlformats.org/markup-compatibility/2006" xmlns:r="http://schemas.openxmlformats.org/officeDocument/2006/relationships" xmlns:w="http://schemas.openxmlformats.org/wordprocessingml/2006/main" xmlns:w14="http://schemas.microsoft.com/office/word/2010/wordml" xmlns:w15="http://schemas.microsoft.com/office/word/2012/wordml" xmlns:w16se="http://schemas.microsoft.com/office/word/2015/wordml/symex" mc:Ignorable="w14 w15 w16se">
+<w:styles xmlns:mc="http://schemas.openxmlformats.org/markup-compatibility/2006" xmlns:r="http://schemas.openxmlformats.org/officeDocument/2006/relationships" xmlns:w="http://schemas.openxmlformats.org/wordprocessingml/2006/main" xmlns:w14="http://schemas.microsoft.com/office/word/2010/wordml" xmlns:w15="http://schemas.microsoft.com/office/word/2012/wordml" xmlns:w16cid="http://schemas.microsoft.com/office/word/2016/wordml/cid" xmlns:w16se="http://schemas.microsoft.com/office/word/2015/wordml/symex" mc:Ignorable="w14 w15 w16se w16cid">
   <w:docDefaults>
     <w:rPrDefault>
       <w:rPr>
@@ -9882,7 +10012,7 @@
       </w:pPr>
     </w:pPrDefault>
   </w:docDefaults>
-  <w:latentStyles w:defLockedState="0" w:defUIPriority="99" w:defSemiHidden="0" w:defUnhideWhenUsed="0" w:defQFormat="0" w:count="371">
+  <w:latentStyles w:defLockedState="0" w:defUIPriority="99" w:defSemiHidden="0" w:defUnhideWhenUsed="0" w:defQFormat="0" w:count="375">
     <w:lsdException w:name="Normal" w:uiPriority="0" w:qFormat="1"/>
     <w:lsdException w:name="heading 1" w:uiPriority="9" w:qFormat="1"/>
     <w:lsdException w:name="heading 2" w:semiHidden="1" w:uiPriority="9" w:unhideWhenUsed="1" w:qFormat="1"/>
@@ -9988,7 +10118,6 @@
     <w:lsdException w:name="HTML Sample" w:semiHidden="1" w:unhideWhenUsed="1"/>
     <w:lsdException w:name="HTML Typewriter" w:semiHidden="1" w:unhideWhenUsed="1"/>
     <w:lsdException w:name="HTML Variable" w:semiHidden="1" w:unhideWhenUsed="1"/>
-    <w:lsdException w:name="Normal Table" w:semiHidden="1" w:unhideWhenUsed="1"/>
     <w:lsdException w:name="annotation subject" w:semiHidden="1" w:unhideWhenUsed="1"/>
     <w:lsdException w:name="No List" w:semiHidden="1" w:unhideWhenUsed="1"/>
     <w:lsdException w:name="Outline List 1" w:semiHidden="1" w:unhideWhenUsed="1"/>
@@ -10032,10 +10161,8 @@
     <w:lsdException w:name="Table Elegant" w:semiHidden="1" w:unhideWhenUsed="1"/>
     <w:lsdException w:name="Table Professional" w:semiHidden="1" w:unhideWhenUsed="1"/>
     <w:lsdException w:name="Table Subtle 1" w:semiHidden="1" w:unhideWhenUsed="1"/>
-    <w:lsdException w:name="Table Subtle 2" w:semiHidden="1" w:unhideWhenUsed="1"/>
     <w:lsdException w:name="Table Web 1" w:semiHidden="1" w:unhideWhenUsed="1"/>
     <w:lsdException w:name="Table Web 2" w:semiHidden="1" w:unhideWhenUsed="1"/>
-    <w:lsdException w:name="Table Web 3" w:semiHidden="1" w:unhideWhenUsed="1"/>
     <w:lsdException w:name="Balloon Text" w:semiHidden="1" w:unhideWhenUsed="1"/>
     <w:lsdException w:name="Table Grid" w:uiPriority="39"/>
     <w:lsdException w:name="Table Theme" w:semiHidden="1" w:unhideWhenUsed="1"/>
@@ -10254,6 +10381,10 @@
     <w:lsdException w:name="List Table 5 Dark Accent 6" w:uiPriority="50"/>
     <w:lsdException w:name="List Table 6 Colorful Accent 6" w:uiPriority="51"/>
     <w:lsdException w:name="List Table 7 Colorful Accent 6" w:uiPriority="52"/>
+    <w:lsdException w:name="Mention" w:semiHidden="1" w:unhideWhenUsed="1"/>
+    <w:lsdException w:name="Smart Hyperlink" w:semiHidden="1" w:unhideWhenUsed="1"/>
+    <w:lsdException w:name="Hashtag" w:semiHidden="1" w:unhideWhenUsed="1"/>
+    <w:lsdException w:name="Unresolved Mention" w:semiHidden="1" w:unhideWhenUsed="1"/>
   </w:latentStyles>
   <w:style w:type="paragraph" w:default="1" w:styleId="Normal">
     <w:name w:val="Normal"/>
@@ -10479,8 +10610,8 @@
       <w:u w:val="single"/>
     </w:rPr>
   </w:style>
-  <w:style w:type="character" w:customStyle="1" w:styleId="UnresolvedMention">
-    <w:name w:val="Unresolved Mention"/>
+  <w:style w:type="character" w:customStyle="1" w:styleId="UnresolvedMention1">
+    <w:name w:val="Unresolved Mention1"/>
     <w:basedOn w:val="DefaultParagraphFont"/>
     <w:uiPriority w:val="99"/>
     <w:semiHidden/>
@@ -10976,7 +11107,7 @@
 </file>
 
 <file path=customXml/itemProps1.xml><?xml version="1.0" encoding="utf-8"?>
-<ds:datastoreItem xmlns:ds="http://schemas.openxmlformats.org/officeDocument/2006/customXml" ds:itemID="{EAF6BBC3-F62A-4438-BF7D-83C01FE5EEBF}">
+<ds:datastoreItem xmlns:ds="http://schemas.openxmlformats.org/officeDocument/2006/customXml" ds:itemID="{B45D44A1-865E-4BB0-9175-08560C263347}">
   <ds:schemaRefs>
     <ds:schemaRef ds:uri="http://schemas.openxmlformats.org/officeDocument/2006/bibliography"/>
   </ds:schemaRefs>

</xml_diff>

<commit_message>
Final editing on Narrative and Sample Console Output
</commit_message>
<xml_diff>
--- a/JDickey3_Final Project Narrative.docx
+++ b/JDickey3_Final Project Narrative.docx
@@ -1,6 +1,6 @@
 
 <file path=word/document.xml><?xml version="1.0" encoding="utf-8"?>
-<w:document xmlns:wpc="http://schemas.microsoft.com/office/word/2010/wordprocessingCanvas" xmlns:cx="http://schemas.microsoft.com/office/drawing/2014/chartex" xmlns:cx1="http://schemas.microsoft.com/office/drawing/2015/9/8/chartex" xmlns:cx2="http://schemas.microsoft.com/office/drawing/2015/10/21/chartex" xmlns:cx3="http://schemas.microsoft.com/office/drawing/2016/5/9/chartex" xmlns:cx4="http://schemas.microsoft.com/office/drawing/2016/5/10/chartex" xmlns:cx5="http://schemas.microsoft.com/office/drawing/2016/5/11/chartex" xmlns:cx6="http://schemas.microsoft.com/office/drawing/2016/5/12/chartex" xmlns:cx7="http://schemas.microsoft.com/office/drawing/2016/5/13/chartex" xmlns:cx8="http://schemas.microsoft.com/office/drawing/2016/5/14/chartex" xmlns:mc="http://schemas.openxmlformats.org/markup-compatibility/2006" xmlns:aink="http://schemas.microsoft.com/office/drawing/2016/ink" xmlns:am3d="http://schemas.microsoft.com/office/drawing/2017/model3d" xmlns:o="urn:schemas-microsoft-com:office:office" xmlns:r="http://schemas.openxmlformats.org/officeDocument/2006/relationships" xmlns:m="http://schemas.openxmlformats.org/officeDocument/2006/math" xmlns:v="urn:schemas-microsoft-com:vml" xmlns:wp14="http://schemas.microsoft.com/office/word/2010/wordprocessingDrawing" xmlns:wp="http://schemas.openxmlformats.org/drawingml/2006/wordprocessingDrawing" xmlns:w10="urn:schemas-microsoft-com:office:word" xmlns:w="http://schemas.openxmlformats.org/wordprocessingml/2006/main" xmlns:w14="http://schemas.microsoft.com/office/word/2010/wordml" xmlns:w15="http://schemas.microsoft.com/office/word/2012/wordml" xmlns:w16cid="http://schemas.microsoft.com/office/word/2016/wordml/cid" xmlns:w16se="http://schemas.microsoft.com/office/word/2015/wordml/symex" xmlns:wpg="http://schemas.microsoft.com/office/word/2010/wordprocessingGroup" xmlns:wpi="http://schemas.microsoft.com/office/word/2010/wordprocessingInk" xmlns:wne="http://schemas.microsoft.com/office/word/2006/wordml" xmlns:wps="http://schemas.microsoft.com/office/word/2010/wordprocessingShape" mc:Ignorable="w14 w15 w16se w16cid wp14">
+<w:document xmlns:wpc="http://schemas.microsoft.com/office/word/2010/wordprocessingCanvas" xmlns:cx="http://schemas.microsoft.com/office/drawing/2014/chartex" xmlns:cx1="http://schemas.microsoft.com/office/drawing/2015/9/8/chartex" xmlns:mc="http://schemas.openxmlformats.org/markup-compatibility/2006" xmlns:o="urn:schemas-microsoft-com:office:office" xmlns:r="http://schemas.openxmlformats.org/officeDocument/2006/relationships" xmlns:m="http://schemas.openxmlformats.org/officeDocument/2006/math" xmlns:v="urn:schemas-microsoft-com:vml" xmlns:wp14="http://schemas.microsoft.com/office/word/2010/wordprocessingDrawing" xmlns:wp="http://schemas.openxmlformats.org/drawingml/2006/wordprocessingDrawing" xmlns:w10="urn:schemas-microsoft-com:office:word" xmlns:w="http://schemas.openxmlformats.org/wordprocessingml/2006/main" xmlns:w14="http://schemas.microsoft.com/office/word/2010/wordml" xmlns:w15="http://schemas.microsoft.com/office/word/2012/wordml" xmlns:w16se="http://schemas.microsoft.com/office/word/2015/wordml/symex" xmlns:wpg="http://schemas.microsoft.com/office/word/2010/wordprocessingGroup" xmlns:wpi="http://schemas.microsoft.com/office/word/2010/wordprocessingInk" xmlns:wne="http://schemas.microsoft.com/office/word/2006/wordml" xmlns:wps="http://schemas.microsoft.com/office/word/2010/wordprocessingShape" mc:Ignorable="w14 w15 w16se wp14">
   <w:body>
     <w:sdt>
       <w:sdtPr>
@@ -2674,6 +2674,7 @@
           <w:sz w:val="20"/>
           <w:szCs w:val="20"/>
         </w:rPr>
+        <w:lastRenderedPageBreak/>
         <w:t xml:space="preserve">GitHub Repository: </w:t>
       </w:r>
       <w:hyperlink r:id="rId8" w:history="1">
@@ -2717,7 +2718,6 @@
           <w:sz w:val="20"/>
           <w:szCs w:val="20"/>
         </w:rPr>
-        <w:lastRenderedPageBreak/>
         <w:t>Initialization</w:t>
       </w:r>
       <w:r>
@@ -2964,6 +2964,7 @@
         <w:t>This site was the initial starting place. However, after much trial and error it appears that the boilerplate code presented is out of date (i.e. Python did not recognize “</w:t>
       </w:r>
       <w:proofErr w:type="spellStart"/>
+      <w:proofErr w:type="gramStart"/>
       <w:r>
         <w:rPr>
           <w:sz w:val="20"/>
@@ -2977,7 +2978,29 @@
           <w:sz w:val="20"/>
           <w:szCs w:val="20"/>
         </w:rPr>
-        <w:t>()” and “rfc.822.message” as further research stated these  references were discontinues with the string module now being inherent, and the RFC822 components being part of the bundle email package import. Having said that, it is very likely that the initial instructions followed in the first few steps (i.e. “enable POP support in Gmail” which provides instructions to enable IMAP in your Gmail account and then activate the setting to Access for less secure apps) allowed subsequent attempts with updated code to be successful, therefore the reference to this page remains to ensure reproducibility.</w:t>
+        <w:t>(</w:t>
+      </w:r>
+      <w:proofErr w:type="gramEnd"/>
+      <w:r>
+        <w:rPr>
+          <w:sz w:val="20"/>
+          <w:szCs w:val="20"/>
+        </w:rPr>
+        <w:t>)” and “rfc.822.message”</w:t>
+      </w:r>
+      <w:r>
+        <w:rPr>
+          <w:sz w:val="20"/>
+          <w:szCs w:val="20"/>
+        </w:rPr>
+        <w:t>)</w:t>
+      </w:r>
+      <w:r>
+        <w:rPr>
+          <w:sz w:val="20"/>
+          <w:szCs w:val="20"/>
+        </w:rPr>
+        <w:t xml:space="preserve"> as further research stated these  references were discontinues with the string module now being inherent, and the RFC822 components being part of the bundle email package import. Having said that, it is very likely that the initial instructions followed in the first few steps (i.e. “enable POP support in Gmail” which provides instructions to enable IMAP in your Gmail account and then activate the setting to Access for less secure apps) allowed subsequent attempts with updated code to be successful, therefore the reference to this page remains to ensure reproducibility.</w:t>
       </w:r>
     </w:p>
     <w:p>
@@ -3403,7 +3426,35 @@
           <w:sz w:val="20"/>
           <w:szCs w:val="20"/>
         </w:rPr>
-        <w:t>using the above resources provided a general base of code blocks to employ. However, there was not a one-stop resource that walked through how to successfully accomplish this to obtain inbox email header information. The code following code blocks were used multiple times across the resources and were found to be most successful in connecting to the Gmail server.</w:t>
+        <w:t>using the above resources provided a gener</w:t>
+      </w:r>
+      <w:r>
+        <w:rPr>
+          <w:sz w:val="20"/>
+          <w:szCs w:val="20"/>
+        </w:rPr>
+        <w:t>al base of code blocks</w:t>
+      </w:r>
+      <w:r>
+        <w:rPr>
+          <w:sz w:val="20"/>
+          <w:szCs w:val="20"/>
+        </w:rPr>
+        <w:t>. However, there was not a one-stop resource that walked through how to successfully accomplish this to obtain inbox ema</w:t>
+      </w:r>
+      <w:r>
+        <w:rPr>
+          <w:sz w:val="20"/>
+          <w:szCs w:val="20"/>
+        </w:rPr>
+        <w:t xml:space="preserve">il header information. The </w:t>
+      </w:r>
+      <w:r>
+        <w:rPr>
+          <w:sz w:val="20"/>
+          <w:szCs w:val="20"/>
+        </w:rPr>
+        <w:t>following code blocks were used multiple times across the resources and were found to be most successful in connecting to the Gmail server.</w:t>
       </w:r>
     </w:p>
     <w:p>
@@ -3587,7 +3638,15 @@
           <w:sz w:val="20"/>
           <w:szCs w:val="20"/>
         </w:rPr>
-        <w:t>It was found that many of the resources were outdated and that Python has been updated within the last few versions to create more enhanced email object functions and methods that are inherent to the language; previously many of thes</w:t>
+        <w:t xml:space="preserve">It was found that many of the resources were outdated and that Python has been updated within the last few versions to create more enhanced email object </w:t>
+      </w:r>
+      <w:r>
+        <w:rPr>
+          <w:sz w:val="20"/>
+          <w:szCs w:val="20"/>
+        </w:rPr>
+        <w:lastRenderedPageBreak/>
+        <w:t>functions and methods that are inherent to the language; previously many of thes</w:t>
       </w:r>
       <w:r>
         <w:rPr>
@@ -3616,7 +3675,6 @@
           <w:sz w:val="20"/>
           <w:szCs w:val="20"/>
         </w:rPr>
-        <w:lastRenderedPageBreak/>
         <w:t>Enable Gmail s</w:t>
       </w:r>
       <w:r>
@@ -3632,7 +3690,21 @@
           <w:sz w:val="20"/>
           <w:szCs w:val="20"/>
         </w:rPr>
-        <w:t xml:space="preserve"> the “enable POP support in Gmail” which provides instructions to enable IMAP in your Gmail account and activation of the setting to “Access for less secure apps” must be configured to allow Python to obtain server information</w:t>
+        <w:t xml:space="preserve"> the “enable POP support in Gmail” which provides instructions to enable IMAP in your Gmail account and activation of the setting to “Access for less secure apps” must be configured to allow Python to obtain </w:t>
+      </w:r>
+      <w:r>
+        <w:rPr>
+          <w:sz w:val="20"/>
+          <w:szCs w:val="20"/>
+        </w:rPr>
+        <w:t xml:space="preserve">Gmail </w:t>
+      </w:r>
+      <w:r>
+        <w:rPr>
+          <w:sz w:val="20"/>
+          <w:szCs w:val="20"/>
+        </w:rPr>
+        <w:t>server information</w:t>
       </w:r>
     </w:p>
     <w:p>
@@ -4146,7 +4218,35 @@
           <w:sz w:val="20"/>
           <w:szCs w:val="20"/>
         </w:rPr>
-        <w:t xml:space="preserve">) function could be used. Even though this was boilerplate code from 1.2.2 the rest of the boilerplate code using for loops to iterate through the emails did not work for me. Therefore, I had to investigate what bytes were and how they were handled (and not handled in Python). </w:t>
+        <w:t xml:space="preserve">) function could be used. Even though this was boilerplate code from 1.2.2 the rest of the boilerplate code using for loops to iterate through the emails did not work. Therefore, </w:t>
+      </w:r>
+      <w:r>
+        <w:rPr>
+          <w:sz w:val="20"/>
+          <w:szCs w:val="20"/>
+        </w:rPr>
+        <w:t>investigation was needed to understand</w:t>
+      </w:r>
+      <w:r>
+        <w:rPr>
+          <w:sz w:val="20"/>
+          <w:szCs w:val="20"/>
+        </w:rPr>
+        <w:t xml:space="preserve"> what bytes were and how they were handled (and not handled</w:t>
+      </w:r>
+      <w:r>
+        <w:rPr>
+          <w:sz w:val="20"/>
+          <w:szCs w:val="20"/>
+        </w:rPr>
+        <w:t>) in Python</w:t>
+      </w:r>
+      <w:r>
+        <w:rPr>
+          <w:sz w:val="20"/>
+          <w:szCs w:val="20"/>
+        </w:rPr>
+        <w:t xml:space="preserve">. </w:t>
       </w:r>
     </w:p>
     <w:p>
@@ -4264,6 +4364,7 @@
           <w:sz w:val="20"/>
           <w:szCs w:val="20"/>
         </w:rPr>
+        <w:lastRenderedPageBreak/>
         <w:t xml:space="preserve"> </w:t>
       </w:r>
       <w:r>
@@ -4391,7 +4492,6 @@
           <w:sz w:val="20"/>
           <w:szCs w:val="20"/>
         </w:rPr>
-        <w:lastRenderedPageBreak/>
         <w:t>Obtaining user input for analysis and creating result variables</w:t>
       </w:r>
       <w:bookmarkEnd w:id="16"/>
@@ -5144,7 +5244,43 @@
           <w:sz w:val="20"/>
           <w:szCs w:val="20"/>
         </w:rPr>
-        <w:t>object with recognized headers (dictionary keys), (3) created decision structures to format the date correctly, and (4) evaluated date for timeframe and appended corresponding information to lis</w:t>
+        <w:t xml:space="preserve">object with recognized headers </w:t>
+      </w:r>
+      <w:r>
+        <w:rPr>
+          <w:sz w:val="20"/>
+          <w:szCs w:val="20"/>
+        </w:rPr>
+        <w:lastRenderedPageBreak/>
+        <w:t>(dictionary keys), (3) created decision structures to</w:t>
+      </w:r>
+      <w:r>
+        <w:rPr>
+          <w:sz w:val="20"/>
+          <w:szCs w:val="20"/>
+        </w:rPr>
+        <w:t xml:space="preserve"> format the date correctly, </w:t>
+      </w:r>
+      <w:r>
+        <w:rPr>
+          <w:sz w:val="20"/>
+          <w:szCs w:val="20"/>
+        </w:rPr>
+        <w:t>(4) e</w:t>
+      </w:r>
+      <w:r>
+        <w:rPr>
+          <w:sz w:val="20"/>
+          <w:szCs w:val="20"/>
+        </w:rPr>
+        <w:t xml:space="preserve">valuated date for timeframe, and (4) </w:t>
+      </w:r>
+      <w:r>
+        <w:rPr>
+          <w:sz w:val="20"/>
+          <w:szCs w:val="20"/>
+        </w:rPr>
+        <w:t>appended corresponding information to lis</w:t>
       </w:r>
       <w:r>
         <w:rPr>
@@ -5385,7 +5521,6 @@
           <w:sz w:val="20"/>
           <w:szCs w:val="20"/>
         </w:rPr>
-        <w:lastRenderedPageBreak/>
         <w:t>If/else decision structures</w:t>
       </w:r>
       <w:r>
@@ -5479,7 +5614,14 @@
           <w:sz w:val="20"/>
           <w:szCs w:val="20"/>
         </w:rPr>
-        <w:t>the dictionary concepts of key-value pairs was used to reference the From, Date, and Subject headers of the email object</w:t>
+        <w:t>the dictionary concept</w:t>
+      </w:r>
+      <w:r>
+        <w:rPr>
+          <w:sz w:val="20"/>
+          <w:szCs w:val="20"/>
+        </w:rPr>
+        <w:t xml:space="preserve"> of key-value pairs was used to reference the From, Date, and Subject headers of the email object</w:t>
       </w:r>
     </w:p>
     <w:p>
@@ -5751,7 +5893,7 @@
           <w:sz w:val="20"/>
           <w:szCs w:val="20"/>
         </w:rPr>
-        <w:t>Lessons Learned (5</w:t>
+        <w:t>Lessons Learned (4</w:t>
       </w:r>
       <w:r>
         <w:rPr>
@@ -5854,7 +5996,15 @@
           <w:sz w:val="20"/>
           <w:szCs w:val="20"/>
         </w:rPr>
-        <w:t xml:space="preserve"> 8 codec can’t decode byte 0x96 in position “x” invalid start byte.” Trial and error of a first few emails (limiting the list) worked until it hit a particular one (it was difficult to determine which email this was for troubleshooting). Therefore, the thought was to start at the end and work backwards. This was successful for 450 of the latest emails, thus it was concluded this was an old email using an out of date or illegal markup of some sort. </w:t>
+        <w:t xml:space="preserve"> 8 codec can’t decode byte 0x96 in position “x” invalid start byte.” Trial and error of a first few emails (limiting the list) </w:t>
+      </w:r>
+      <w:r>
+        <w:rPr>
+          <w:sz w:val="20"/>
+          <w:szCs w:val="20"/>
+        </w:rPr>
+        <w:lastRenderedPageBreak/>
+        <w:t xml:space="preserve">worked until it hit a particular one (it was difficult to determine which email this was for troubleshooting). Therefore, the thought was to start at the end and work backwards. This was successful for 450 of the latest emails, thus it was concluded this was an old email using an out of date or illegal markup of some sort. </w:t>
       </w:r>
       <w:r>
         <w:rPr>
@@ -5955,7 +6105,6 @@
           <w:sz w:val="20"/>
           <w:szCs w:val="20"/>
         </w:rPr>
-        <w:lastRenderedPageBreak/>
         <w:t>It was determined there were two formats used therefore prompting the use of a decision structure in which to handle both. This is another pitfall of this program if there are other unknown date/time formats</w:t>
       </w:r>
     </w:p>
@@ -6015,35 +6164,6 @@
           <w:szCs w:val="20"/>
         </w:rPr>
         <w:t>it was used to compare against the current date and time. Because the UTC and/or time zone qualifier was removed to format the date the time zone had to be removed from the current date/time in order to compare naïve dates/times.</w:t>
-      </w:r>
-    </w:p>
-    <w:p>
-      <w:pPr>
-        <w:pStyle w:val="ListParagraph"/>
-        <w:numPr>
-          <w:ilvl w:val="0"/>
-          <w:numId w:val="15"/>
-        </w:numPr>
-        <w:spacing w:after="0"/>
-        <w:rPr>
-          <w:sz w:val="20"/>
-          <w:szCs w:val="20"/>
-        </w:rPr>
-      </w:pPr>
-      <w:r>
-        <w:rPr>
-          <w:rStyle w:val="Heading4Char"/>
-          <w:sz w:val="20"/>
-          <w:szCs w:val="20"/>
-        </w:rPr>
-        <w:t>Calculating Date/Time fields:</w:t>
-      </w:r>
-      <w:r>
-        <w:rPr>
-          <w:sz w:val="20"/>
-          <w:szCs w:val="20"/>
-        </w:rPr>
-        <w:t xml:space="preserve"> in the later analysis code block there is a statement that evaluates the date of each qualifying email against the date/time stored in the </w:t>
       </w:r>
     </w:p>
     <w:p>
@@ -6470,6 +6590,7 @@
           <w:sz w:val="20"/>
           <w:szCs w:val="20"/>
         </w:rPr>
+        <w:lastRenderedPageBreak/>
         <w:drawing>
           <wp:inline distT="0" distB="0" distL="0" distR="0" wp14:anchorId="0D6ABB0E" wp14:editId="061CB987">
             <wp:extent cx="4739001" cy="1207534"/>
@@ -6718,7 +6839,6 @@
           <w:sz w:val="20"/>
           <w:szCs w:val="20"/>
         </w:rPr>
-        <w:lastRenderedPageBreak/>
         <w:t>Timeframe analyzed:</w:t>
       </w:r>
       <w:r>
@@ -7303,6 +7423,7 @@
           <w:sz w:val="20"/>
           <w:szCs w:val="20"/>
         </w:rPr>
+        <w:lastRenderedPageBreak/>
         <w:t>Program console results</w:t>
       </w:r>
       <w:bookmarkEnd w:id="33"/>
@@ -7404,9 +7525,9 @@
           <w:szCs w:val="20"/>
         </w:rPr>
         <w:drawing>
-          <wp:inline distT="0" distB="0" distL="0" distR="0" wp14:anchorId="5F76CA9C" wp14:editId="5861A6A2">
-            <wp:extent cx="4170045" cy="365760"/>
-            <wp:effectExtent l="0" t="0" r="1905" b="0"/>
+          <wp:inline distT="0" distB="0" distL="0" distR="0" wp14:anchorId="5F76CA9C" wp14:editId="5570C9A9">
+            <wp:extent cx="4072269" cy="357184"/>
+            <wp:effectExtent l="0" t="0" r="4445" b="5080"/>
             <wp:docPr id="14" name="Picture 14"/>
             <wp:cNvGraphicFramePr>
               <a:graphicFrameLocks xmlns:a="http://schemas.openxmlformats.org/drawingml/2006/main" noChangeAspect="1"/>
@@ -7436,7 +7557,7 @@
                   <pic:spPr bwMode="auto">
                     <a:xfrm>
                       <a:off x="0" y="0"/>
-                      <a:ext cx="4170045" cy="365760"/>
+                      <a:ext cx="4136958" cy="362858"/>
                     </a:xfrm>
                     <a:prstGeom prst="rect">
                       <a:avLst/>
@@ -7465,9 +7586,9 @@
           <w:noProof/>
         </w:rPr>
         <w:drawing>
-          <wp:inline distT="0" distB="0" distL="0" distR="0" wp14:anchorId="4B96170C" wp14:editId="10AA506C">
-            <wp:extent cx="4123013" cy="851880"/>
-            <wp:effectExtent l="0" t="0" r="0" b="5715"/>
+          <wp:inline distT="0" distB="0" distL="0" distR="0" wp14:anchorId="4B96170C" wp14:editId="2004D55E">
+            <wp:extent cx="4888749" cy="1010093"/>
+            <wp:effectExtent l="0" t="0" r="7620" b="0"/>
             <wp:docPr id="10" name="Picture 10"/>
             <wp:cNvGraphicFramePr>
               <a:graphicFrameLocks xmlns:a="http://schemas.openxmlformats.org/drawingml/2006/main" noChangeAspect="1"/>
@@ -7488,7 +7609,7 @@
                   <pic:spPr>
                     <a:xfrm>
                       <a:off x="0" y="0"/>
-                      <a:ext cx="4195893" cy="866938"/>
+                      <a:ext cx="4996508" cy="1032358"/>
                     </a:xfrm>
                     <a:prstGeom prst="rect">
                       <a:avLst/>
@@ -7516,9 +7637,9 @@
           <w:noProof/>
         </w:rPr>
         <w:drawing>
-          <wp:inline distT="0" distB="0" distL="0" distR="0" wp14:anchorId="0886CA75" wp14:editId="7D63A8F8">
-            <wp:extent cx="4083097" cy="1741193"/>
-            <wp:effectExtent l="0" t="0" r="0" b="0"/>
+          <wp:inline distT="0" distB="0" distL="0" distR="0" wp14:anchorId="0886CA75" wp14:editId="0C42D378">
+            <wp:extent cx="4762269" cy="2030818"/>
+            <wp:effectExtent l="0" t="0" r="635" b="7620"/>
             <wp:docPr id="11" name="Picture 11"/>
             <wp:cNvGraphicFramePr>
               <a:graphicFrameLocks xmlns:a="http://schemas.openxmlformats.org/drawingml/2006/main" noChangeAspect="1"/>
@@ -7539,7 +7660,7 @@
                   <pic:spPr>
                     <a:xfrm>
                       <a:off x="0" y="0"/>
-                      <a:ext cx="4169713" cy="1778129"/>
+                      <a:ext cx="4877409" cy="2079918"/>
                     </a:xfrm>
                     <a:prstGeom prst="rect">
                       <a:avLst/>
@@ -7555,6 +7676,17 @@
     <w:p>
       <w:pPr>
         <w:pStyle w:val="ListParagraph"/>
+        <w:spacing w:after="0"/>
+        <w:ind w:left="792"/>
+        <w:rPr>
+          <w:sz w:val="20"/>
+          <w:szCs w:val="20"/>
+        </w:rPr>
+      </w:pPr>
+    </w:p>
+    <w:p>
+      <w:pPr>
+        <w:pStyle w:val="ListParagraph"/>
         <w:numPr>
           <w:ilvl w:val="1"/>
           <w:numId w:val="4"/>
@@ -7572,7 +7704,6 @@
           <w:sz w:val="20"/>
           <w:szCs w:val="20"/>
         </w:rPr>
-        <w:lastRenderedPageBreak/>
         <w:t>CSV File results</w:t>
       </w:r>
       <w:bookmarkEnd w:id="35"/>
@@ -7660,11 +7791,14 @@
           </wp:inline>
         </w:drawing>
       </w:r>
-      <w:bookmarkStart w:id="36" w:name="_GoBack"/>
-      <w:bookmarkEnd w:id="36"/>
     </w:p>
     <w:sectPr>
-      <w:headerReference w:type="default" r:id="rId37"/>
+      <w:headerReference w:type="even" r:id="rId37"/>
+      <w:headerReference w:type="default" r:id="rId38"/>
+      <w:footerReference w:type="even" r:id="rId39"/>
+      <w:footerReference w:type="default" r:id="rId40"/>
+      <w:headerReference w:type="first" r:id="rId41"/>
+      <w:footerReference w:type="first" r:id="rId42"/>
       <w:pgSz w:w="12240" w:h="15840"/>
       <w:pgMar w:top="1440" w:right="1440" w:bottom="540" w:left="1440" w:header="450" w:footer="720" w:gutter="0"/>
       <w:cols w:space="720"/>
@@ -7675,7 +7809,7 @@
 </file>
 
 <file path=word/endnotes.xml><?xml version="1.0" encoding="utf-8"?>
-<w:endnotes xmlns:wpc="http://schemas.microsoft.com/office/word/2010/wordprocessingCanvas" xmlns:cx="http://schemas.microsoft.com/office/drawing/2014/chartex" xmlns:cx1="http://schemas.microsoft.com/office/drawing/2015/9/8/chartex" xmlns:cx2="http://schemas.microsoft.com/office/drawing/2015/10/21/chartex" xmlns:cx3="http://schemas.microsoft.com/office/drawing/2016/5/9/chartex" xmlns:cx4="http://schemas.microsoft.com/office/drawing/2016/5/10/chartex" xmlns:cx5="http://schemas.microsoft.com/office/drawing/2016/5/11/chartex" xmlns:cx6="http://schemas.microsoft.com/office/drawing/2016/5/12/chartex" xmlns:cx7="http://schemas.microsoft.com/office/drawing/2016/5/13/chartex" xmlns:cx8="http://schemas.microsoft.com/office/drawing/2016/5/14/chartex" xmlns:mc="http://schemas.openxmlformats.org/markup-compatibility/2006" xmlns:aink="http://schemas.microsoft.com/office/drawing/2016/ink" xmlns:am3d="http://schemas.microsoft.com/office/drawing/2017/model3d" xmlns:o="urn:schemas-microsoft-com:office:office" xmlns:r="http://schemas.openxmlformats.org/officeDocument/2006/relationships" xmlns:m="http://schemas.openxmlformats.org/officeDocument/2006/math" xmlns:v="urn:schemas-microsoft-com:vml" xmlns:wp14="http://schemas.microsoft.com/office/word/2010/wordprocessingDrawing" xmlns:wp="http://schemas.openxmlformats.org/drawingml/2006/wordprocessingDrawing" xmlns:w10="urn:schemas-microsoft-com:office:word" xmlns:w="http://schemas.openxmlformats.org/wordprocessingml/2006/main" xmlns:w14="http://schemas.microsoft.com/office/word/2010/wordml" xmlns:w15="http://schemas.microsoft.com/office/word/2012/wordml" xmlns:w16cid="http://schemas.microsoft.com/office/word/2016/wordml/cid" xmlns:w16se="http://schemas.microsoft.com/office/word/2015/wordml/symex" xmlns:wpg="http://schemas.microsoft.com/office/word/2010/wordprocessingGroup" xmlns:wpi="http://schemas.microsoft.com/office/word/2010/wordprocessingInk" xmlns:wne="http://schemas.microsoft.com/office/word/2006/wordml" xmlns:wps="http://schemas.microsoft.com/office/word/2010/wordprocessingShape" mc:Ignorable="w14 w15 w16se w16cid wp14">
+<w:endnotes xmlns:wpc="http://schemas.microsoft.com/office/word/2010/wordprocessingCanvas" xmlns:cx="http://schemas.microsoft.com/office/drawing/2014/chartex" xmlns:cx1="http://schemas.microsoft.com/office/drawing/2015/9/8/chartex" xmlns:mc="http://schemas.openxmlformats.org/markup-compatibility/2006" xmlns:o="urn:schemas-microsoft-com:office:office" xmlns:r="http://schemas.openxmlformats.org/officeDocument/2006/relationships" xmlns:m="http://schemas.openxmlformats.org/officeDocument/2006/math" xmlns:v="urn:schemas-microsoft-com:vml" xmlns:wp14="http://schemas.microsoft.com/office/word/2010/wordprocessingDrawing" xmlns:wp="http://schemas.openxmlformats.org/drawingml/2006/wordprocessingDrawing" xmlns:w10="urn:schemas-microsoft-com:office:word" xmlns:w="http://schemas.openxmlformats.org/wordprocessingml/2006/main" xmlns:w14="http://schemas.microsoft.com/office/word/2010/wordml" xmlns:w15="http://schemas.microsoft.com/office/word/2012/wordml" xmlns:w16se="http://schemas.microsoft.com/office/word/2015/wordml/symex" xmlns:wpg="http://schemas.microsoft.com/office/word/2010/wordprocessingGroup" xmlns:wpi="http://schemas.microsoft.com/office/word/2010/wordprocessingInk" xmlns:wne="http://schemas.microsoft.com/office/word/2006/wordml" xmlns:wps="http://schemas.microsoft.com/office/word/2010/wordprocessingShape" mc:Ignorable="w14 w15 w16se wp14">
   <w:endnote w:type="separator" w:id="-1">
     <w:p>
       <w:pPr>
@@ -7699,8 +7833,38 @@
 </w:endnotes>
 </file>
 
+<file path=word/footer1.xml><?xml version="1.0" encoding="utf-8"?>
+<w:ftr xmlns:wpc="http://schemas.microsoft.com/office/word/2010/wordprocessingCanvas" xmlns:cx="http://schemas.microsoft.com/office/drawing/2014/chartex" xmlns:cx1="http://schemas.microsoft.com/office/drawing/2015/9/8/chartex" xmlns:mc="http://schemas.openxmlformats.org/markup-compatibility/2006" xmlns:o="urn:schemas-microsoft-com:office:office" xmlns:r="http://schemas.openxmlformats.org/officeDocument/2006/relationships" xmlns:m="http://schemas.openxmlformats.org/officeDocument/2006/math" xmlns:v="urn:schemas-microsoft-com:vml" xmlns:wp14="http://schemas.microsoft.com/office/word/2010/wordprocessingDrawing" xmlns:wp="http://schemas.openxmlformats.org/drawingml/2006/wordprocessingDrawing" xmlns:w10="urn:schemas-microsoft-com:office:word" xmlns:w="http://schemas.openxmlformats.org/wordprocessingml/2006/main" xmlns:w14="http://schemas.microsoft.com/office/word/2010/wordml" xmlns:w15="http://schemas.microsoft.com/office/word/2012/wordml" xmlns:w16se="http://schemas.microsoft.com/office/word/2015/wordml/symex" xmlns:wpg="http://schemas.microsoft.com/office/word/2010/wordprocessingGroup" xmlns:wpi="http://schemas.microsoft.com/office/word/2010/wordprocessingInk" xmlns:wne="http://schemas.microsoft.com/office/word/2006/wordml" xmlns:wps="http://schemas.microsoft.com/office/word/2010/wordprocessingShape" mc:Ignorable="w14 w15 w16se wp14">
+  <w:p>
+    <w:pPr>
+      <w:pStyle w:val="Footer"/>
+    </w:pPr>
+  </w:p>
+</w:ftr>
+</file>
+
+<file path=word/footer2.xml><?xml version="1.0" encoding="utf-8"?>
+<w:ftr xmlns:wpc="http://schemas.microsoft.com/office/word/2010/wordprocessingCanvas" xmlns:cx="http://schemas.microsoft.com/office/drawing/2014/chartex" xmlns:cx1="http://schemas.microsoft.com/office/drawing/2015/9/8/chartex" xmlns:mc="http://schemas.openxmlformats.org/markup-compatibility/2006" xmlns:o="urn:schemas-microsoft-com:office:office" xmlns:r="http://schemas.openxmlformats.org/officeDocument/2006/relationships" xmlns:m="http://schemas.openxmlformats.org/officeDocument/2006/math" xmlns:v="urn:schemas-microsoft-com:vml" xmlns:wp14="http://schemas.microsoft.com/office/word/2010/wordprocessingDrawing" xmlns:wp="http://schemas.openxmlformats.org/drawingml/2006/wordprocessingDrawing" xmlns:w10="urn:schemas-microsoft-com:office:word" xmlns:w="http://schemas.openxmlformats.org/wordprocessingml/2006/main" xmlns:w14="http://schemas.microsoft.com/office/word/2010/wordml" xmlns:w15="http://schemas.microsoft.com/office/word/2012/wordml" xmlns:w16se="http://schemas.microsoft.com/office/word/2015/wordml/symex" xmlns:wpg="http://schemas.microsoft.com/office/word/2010/wordprocessingGroup" xmlns:wpi="http://schemas.microsoft.com/office/word/2010/wordprocessingInk" xmlns:wne="http://schemas.microsoft.com/office/word/2006/wordml" xmlns:wps="http://schemas.microsoft.com/office/word/2010/wordprocessingShape" mc:Ignorable="w14 w15 w16se wp14">
+  <w:p>
+    <w:pPr>
+      <w:pStyle w:val="Footer"/>
+    </w:pPr>
+  </w:p>
+</w:ftr>
+</file>
+
+<file path=word/footer3.xml><?xml version="1.0" encoding="utf-8"?>
+<w:ftr xmlns:wpc="http://schemas.microsoft.com/office/word/2010/wordprocessingCanvas" xmlns:cx="http://schemas.microsoft.com/office/drawing/2014/chartex" xmlns:cx1="http://schemas.microsoft.com/office/drawing/2015/9/8/chartex" xmlns:mc="http://schemas.openxmlformats.org/markup-compatibility/2006" xmlns:o="urn:schemas-microsoft-com:office:office" xmlns:r="http://schemas.openxmlformats.org/officeDocument/2006/relationships" xmlns:m="http://schemas.openxmlformats.org/officeDocument/2006/math" xmlns:v="urn:schemas-microsoft-com:vml" xmlns:wp14="http://schemas.microsoft.com/office/word/2010/wordprocessingDrawing" xmlns:wp="http://schemas.openxmlformats.org/drawingml/2006/wordprocessingDrawing" xmlns:w10="urn:schemas-microsoft-com:office:word" xmlns:w="http://schemas.openxmlformats.org/wordprocessingml/2006/main" xmlns:w14="http://schemas.microsoft.com/office/word/2010/wordml" xmlns:w15="http://schemas.microsoft.com/office/word/2012/wordml" xmlns:w16se="http://schemas.microsoft.com/office/word/2015/wordml/symex" xmlns:wpg="http://schemas.microsoft.com/office/word/2010/wordprocessingGroup" xmlns:wpi="http://schemas.microsoft.com/office/word/2010/wordprocessingInk" xmlns:wne="http://schemas.microsoft.com/office/word/2006/wordml" xmlns:wps="http://schemas.microsoft.com/office/word/2010/wordprocessingShape" mc:Ignorable="w14 w15 w16se wp14">
+  <w:p>
+    <w:pPr>
+      <w:pStyle w:val="Footer"/>
+    </w:pPr>
+  </w:p>
+</w:ftr>
+</file>
+
 <file path=word/footnotes.xml><?xml version="1.0" encoding="utf-8"?>
-<w:footnotes xmlns:wpc="http://schemas.microsoft.com/office/word/2010/wordprocessingCanvas" xmlns:cx="http://schemas.microsoft.com/office/drawing/2014/chartex" xmlns:cx1="http://schemas.microsoft.com/office/drawing/2015/9/8/chartex" xmlns:cx2="http://schemas.microsoft.com/office/drawing/2015/10/21/chartex" xmlns:cx3="http://schemas.microsoft.com/office/drawing/2016/5/9/chartex" xmlns:cx4="http://schemas.microsoft.com/office/drawing/2016/5/10/chartex" xmlns:cx5="http://schemas.microsoft.com/office/drawing/2016/5/11/chartex" xmlns:cx6="http://schemas.microsoft.com/office/drawing/2016/5/12/chartex" xmlns:cx7="http://schemas.microsoft.com/office/drawing/2016/5/13/chartex" xmlns:cx8="http://schemas.microsoft.com/office/drawing/2016/5/14/chartex" xmlns:mc="http://schemas.openxmlformats.org/markup-compatibility/2006" xmlns:aink="http://schemas.microsoft.com/office/drawing/2016/ink" xmlns:am3d="http://schemas.microsoft.com/office/drawing/2017/model3d" xmlns:o="urn:schemas-microsoft-com:office:office" xmlns:r="http://schemas.openxmlformats.org/officeDocument/2006/relationships" xmlns:m="http://schemas.openxmlformats.org/officeDocument/2006/math" xmlns:v="urn:schemas-microsoft-com:vml" xmlns:wp14="http://schemas.microsoft.com/office/word/2010/wordprocessingDrawing" xmlns:wp="http://schemas.openxmlformats.org/drawingml/2006/wordprocessingDrawing" xmlns:w10="urn:schemas-microsoft-com:office:word" xmlns:w="http://schemas.openxmlformats.org/wordprocessingml/2006/main" xmlns:w14="http://schemas.microsoft.com/office/word/2010/wordml" xmlns:w15="http://schemas.microsoft.com/office/word/2012/wordml" xmlns:w16cid="http://schemas.microsoft.com/office/word/2016/wordml/cid" xmlns:w16se="http://schemas.microsoft.com/office/word/2015/wordml/symex" xmlns:wpg="http://schemas.microsoft.com/office/word/2010/wordprocessingGroup" xmlns:wpi="http://schemas.microsoft.com/office/word/2010/wordprocessingInk" xmlns:wne="http://schemas.microsoft.com/office/word/2006/wordml" xmlns:wps="http://schemas.microsoft.com/office/word/2010/wordprocessingShape" mc:Ignorable="w14 w15 w16se w16cid wp14">
+<w:footnotes xmlns:wpc="http://schemas.microsoft.com/office/word/2010/wordprocessingCanvas" xmlns:cx="http://schemas.microsoft.com/office/drawing/2014/chartex" xmlns:cx1="http://schemas.microsoft.com/office/drawing/2015/9/8/chartex" xmlns:mc="http://schemas.openxmlformats.org/markup-compatibility/2006" xmlns:o="urn:schemas-microsoft-com:office:office" xmlns:r="http://schemas.openxmlformats.org/officeDocument/2006/relationships" xmlns:m="http://schemas.openxmlformats.org/officeDocument/2006/math" xmlns:v="urn:schemas-microsoft-com:vml" xmlns:wp14="http://schemas.microsoft.com/office/word/2010/wordprocessingDrawing" xmlns:wp="http://schemas.openxmlformats.org/drawingml/2006/wordprocessingDrawing" xmlns:w10="urn:schemas-microsoft-com:office:word" xmlns:w="http://schemas.openxmlformats.org/wordprocessingml/2006/main" xmlns:w14="http://schemas.microsoft.com/office/word/2010/wordml" xmlns:w15="http://schemas.microsoft.com/office/word/2012/wordml" xmlns:w16se="http://schemas.microsoft.com/office/word/2015/wordml/symex" xmlns:wpg="http://schemas.microsoft.com/office/word/2010/wordprocessingGroup" xmlns:wpi="http://schemas.microsoft.com/office/word/2010/wordprocessingInk" xmlns:wne="http://schemas.microsoft.com/office/word/2006/wordml" xmlns:wps="http://schemas.microsoft.com/office/word/2010/wordprocessingShape" mc:Ignorable="w14 w15 w16se wp14">
   <w:footnote w:type="separator" w:id="-1">
     <w:p>
       <w:pPr>
@@ -7725,7 +7889,17 @@
 </file>
 
 <file path=word/header1.xml><?xml version="1.0" encoding="utf-8"?>
-<w:hdr xmlns:wpc="http://schemas.microsoft.com/office/word/2010/wordprocessingCanvas" xmlns:cx="http://schemas.microsoft.com/office/drawing/2014/chartex" xmlns:cx1="http://schemas.microsoft.com/office/drawing/2015/9/8/chartex" xmlns:cx2="http://schemas.microsoft.com/office/drawing/2015/10/21/chartex" xmlns:cx3="http://schemas.microsoft.com/office/drawing/2016/5/9/chartex" xmlns:cx4="http://schemas.microsoft.com/office/drawing/2016/5/10/chartex" xmlns:cx5="http://schemas.microsoft.com/office/drawing/2016/5/11/chartex" xmlns:cx6="http://schemas.microsoft.com/office/drawing/2016/5/12/chartex" xmlns:cx7="http://schemas.microsoft.com/office/drawing/2016/5/13/chartex" xmlns:cx8="http://schemas.microsoft.com/office/drawing/2016/5/14/chartex" xmlns:mc="http://schemas.openxmlformats.org/markup-compatibility/2006" xmlns:aink="http://schemas.microsoft.com/office/drawing/2016/ink" xmlns:am3d="http://schemas.microsoft.com/office/drawing/2017/model3d" xmlns:o="urn:schemas-microsoft-com:office:office" xmlns:r="http://schemas.openxmlformats.org/officeDocument/2006/relationships" xmlns:m="http://schemas.openxmlformats.org/officeDocument/2006/math" xmlns:v="urn:schemas-microsoft-com:vml" xmlns:wp14="http://schemas.microsoft.com/office/word/2010/wordprocessingDrawing" xmlns:wp="http://schemas.openxmlformats.org/drawingml/2006/wordprocessingDrawing" xmlns:w10="urn:schemas-microsoft-com:office:word" xmlns:w="http://schemas.openxmlformats.org/wordprocessingml/2006/main" xmlns:w14="http://schemas.microsoft.com/office/word/2010/wordml" xmlns:w15="http://schemas.microsoft.com/office/word/2012/wordml" xmlns:w16cid="http://schemas.microsoft.com/office/word/2016/wordml/cid" xmlns:w16se="http://schemas.microsoft.com/office/word/2015/wordml/symex" xmlns:wpg="http://schemas.microsoft.com/office/word/2010/wordprocessingGroup" xmlns:wpi="http://schemas.microsoft.com/office/word/2010/wordprocessingInk" xmlns:wne="http://schemas.microsoft.com/office/word/2006/wordml" xmlns:wps="http://schemas.microsoft.com/office/word/2010/wordprocessingShape" mc:Ignorable="w14 w15 w16se w16cid wp14">
+<w:hdr xmlns:wpc="http://schemas.microsoft.com/office/word/2010/wordprocessingCanvas" xmlns:cx="http://schemas.microsoft.com/office/drawing/2014/chartex" xmlns:cx1="http://schemas.microsoft.com/office/drawing/2015/9/8/chartex" xmlns:mc="http://schemas.openxmlformats.org/markup-compatibility/2006" xmlns:o="urn:schemas-microsoft-com:office:office" xmlns:r="http://schemas.openxmlformats.org/officeDocument/2006/relationships" xmlns:m="http://schemas.openxmlformats.org/officeDocument/2006/math" xmlns:v="urn:schemas-microsoft-com:vml" xmlns:wp14="http://schemas.microsoft.com/office/word/2010/wordprocessingDrawing" xmlns:wp="http://schemas.openxmlformats.org/drawingml/2006/wordprocessingDrawing" xmlns:w10="urn:schemas-microsoft-com:office:word" xmlns:w="http://schemas.openxmlformats.org/wordprocessingml/2006/main" xmlns:w14="http://schemas.microsoft.com/office/word/2010/wordml" xmlns:w15="http://schemas.microsoft.com/office/word/2012/wordml" xmlns:w16se="http://schemas.microsoft.com/office/word/2015/wordml/symex" xmlns:wpg="http://schemas.microsoft.com/office/word/2010/wordprocessingGroup" xmlns:wpi="http://schemas.microsoft.com/office/word/2010/wordprocessingInk" xmlns:wne="http://schemas.microsoft.com/office/word/2006/wordml" xmlns:wps="http://schemas.microsoft.com/office/word/2010/wordprocessingShape" mc:Ignorable="w14 w15 w16se wp14">
+  <w:p>
+    <w:pPr>
+      <w:pStyle w:val="Header"/>
+    </w:pPr>
+  </w:p>
+</w:hdr>
+</file>
+
+<file path=word/header2.xml><?xml version="1.0" encoding="utf-8"?>
+<w:hdr xmlns:wpc="http://schemas.microsoft.com/office/word/2010/wordprocessingCanvas" xmlns:cx="http://schemas.microsoft.com/office/drawing/2014/chartex" xmlns:cx1="http://schemas.microsoft.com/office/drawing/2015/9/8/chartex" xmlns:mc="http://schemas.openxmlformats.org/markup-compatibility/2006" xmlns:o="urn:schemas-microsoft-com:office:office" xmlns:r="http://schemas.openxmlformats.org/officeDocument/2006/relationships" xmlns:m="http://schemas.openxmlformats.org/officeDocument/2006/math" xmlns:v="urn:schemas-microsoft-com:vml" xmlns:wp14="http://schemas.microsoft.com/office/word/2010/wordprocessingDrawing" xmlns:wp="http://schemas.openxmlformats.org/drawingml/2006/wordprocessingDrawing" xmlns:w10="urn:schemas-microsoft-com:office:word" xmlns:w="http://schemas.openxmlformats.org/wordprocessingml/2006/main" xmlns:w14="http://schemas.microsoft.com/office/word/2010/wordml" xmlns:w15="http://schemas.microsoft.com/office/word/2012/wordml" xmlns:w16se="http://schemas.microsoft.com/office/word/2015/wordml/symex" xmlns:wpg="http://schemas.microsoft.com/office/word/2010/wordprocessingGroup" xmlns:wpi="http://schemas.microsoft.com/office/word/2010/wordprocessingInk" xmlns:wne="http://schemas.microsoft.com/office/word/2006/wordml" xmlns:wps="http://schemas.microsoft.com/office/word/2010/wordprocessingShape" mc:Ignorable="w14 w15 w16se wp14">
   <w:p>
     <w:pPr>
       <w:pStyle w:val="Header"/>
@@ -7771,7 +7945,12 @@
       <w:tab/>
     </w:r>
     <w:r>
-      <w:t>11/17/2018</w:t>
+      <w:t>12/20</w:t>
+    </w:r>
+    <w:bookmarkStart w:id="36" w:name="_GoBack"/>
+    <w:bookmarkEnd w:id="36"/>
+    <w:r>
+      <w:t>/2018</w:t>
     </w:r>
   </w:p>
   <w:p>
@@ -7820,8 +7999,18 @@
 </w:hdr>
 </file>
 
+<file path=word/header3.xml><?xml version="1.0" encoding="utf-8"?>
+<w:hdr xmlns:wpc="http://schemas.microsoft.com/office/word/2010/wordprocessingCanvas" xmlns:cx="http://schemas.microsoft.com/office/drawing/2014/chartex" xmlns:cx1="http://schemas.microsoft.com/office/drawing/2015/9/8/chartex" xmlns:mc="http://schemas.openxmlformats.org/markup-compatibility/2006" xmlns:o="urn:schemas-microsoft-com:office:office" xmlns:r="http://schemas.openxmlformats.org/officeDocument/2006/relationships" xmlns:m="http://schemas.openxmlformats.org/officeDocument/2006/math" xmlns:v="urn:schemas-microsoft-com:vml" xmlns:wp14="http://schemas.microsoft.com/office/word/2010/wordprocessingDrawing" xmlns:wp="http://schemas.openxmlformats.org/drawingml/2006/wordprocessingDrawing" xmlns:w10="urn:schemas-microsoft-com:office:word" xmlns:w="http://schemas.openxmlformats.org/wordprocessingml/2006/main" xmlns:w14="http://schemas.microsoft.com/office/word/2010/wordml" xmlns:w15="http://schemas.microsoft.com/office/word/2012/wordml" xmlns:w16se="http://schemas.microsoft.com/office/word/2015/wordml/symex" xmlns:wpg="http://schemas.microsoft.com/office/word/2010/wordprocessingGroup" xmlns:wpi="http://schemas.microsoft.com/office/word/2010/wordprocessingInk" xmlns:wne="http://schemas.microsoft.com/office/word/2006/wordml" xmlns:wps="http://schemas.microsoft.com/office/word/2010/wordprocessingShape" mc:Ignorable="w14 w15 w16se wp14">
+  <w:p>
+    <w:pPr>
+      <w:pStyle w:val="Header"/>
+    </w:pPr>
+  </w:p>
+</w:hdr>
+</file>
+
 <file path=word/numbering.xml><?xml version="1.0" encoding="utf-8"?>
-<w:numbering xmlns:wpc="http://schemas.microsoft.com/office/word/2010/wordprocessingCanvas" xmlns:cx="http://schemas.microsoft.com/office/drawing/2014/chartex" xmlns:cx1="http://schemas.microsoft.com/office/drawing/2015/9/8/chartex" xmlns:cx2="http://schemas.microsoft.com/office/drawing/2015/10/21/chartex" xmlns:cx3="http://schemas.microsoft.com/office/drawing/2016/5/9/chartex" xmlns:cx4="http://schemas.microsoft.com/office/drawing/2016/5/10/chartex" xmlns:cx5="http://schemas.microsoft.com/office/drawing/2016/5/11/chartex" xmlns:cx6="http://schemas.microsoft.com/office/drawing/2016/5/12/chartex" xmlns:cx7="http://schemas.microsoft.com/office/drawing/2016/5/13/chartex" xmlns:cx8="http://schemas.microsoft.com/office/drawing/2016/5/14/chartex" xmlns:mc="http://schemas.openxmlformats.org/markup-compatibility/2006" xmlns:aink="http://schemas.microsoft.com/office/drawing/2016/ink" xmlns:am3d="http://schemas.microsoft.com/office/drawing/2017/model3d" xmlns:o="urn:schemas-microsoft-com:office:office" xmlns:r="http://schemas.openxmlformats.org/officeDocument/2006/relationships" xmlns:m="http://schemas.openxmlformats.org/officeDocument/2006/math" xmlns:v="urn:schemas-microsoft-com:vml" xmlns:wp14="http://schemas.microsoft.com/office/word/2010/wordprocessingDrawing" xmlns:wp="http://schemas.openxmlformats.org/drawingml/2006/wordprocessingDrawing" xmlns:w10="urn:schemas-microsoft-com:office:word" xmlns:w="http://schemas.openxmlformats.org/wordprocessingml/2006/main" xmlns:w14="http://schemas.microsoft.com/office/word/2010/wordml" xmlns:w15="http://schemas.microsoft.com/office/word/2012/wordml" xmlns:w16cid="http://schemas.microsoft.com/office/word/2016/wordml/cid" xmlns:w16se="http://schemas.microsoft.com/office/word/2015/wordml/symex" xmlns:wpg="http://schemas.microsoft.com/office/word/2010/wordprocessingGroup" xmlns:wpi="http://schemas.microsoft.com/office/word/2010/wordprocessingInk" xmlns:wne="http://schemas.microsoft.com/office/word/2006/wordml" xmlns:wps="http://schemas.microsoft.com/office/word/2010/wordprocessingShape" mc:Ignorable="w14 w15 w16se w16cid wp14">
+<w:numbering xmlns:wpc="http://schemas.microsoft.com/office/word/2010/wordprocessingCanvas" xmlns:cx="http://schemas.microsoft.com/office/drawing/2014/chartex" xmlns:cx1="http://schemas.microsoft.com/office/drawing/2015/9/8/chartex" xmlns:mc="http://schemas.openxmlformats.org/markup-compatibility/2006" xmlns:o="urn:schemas-microsoft-com:office:office" xmlns:r="http://schemas.openxmlformats.org/officeDocument/2006/relationships" xmlns:m="http://schemas.openxmlformats.org/officeDocument/2006/math" xmlns:v="urn:schemas-microsoft-com:vml" xmlns:wp14="http://schemas.microsoft.com/office/word/2010/wordprocessingDrawing" xmlns:wp="http://schemas.openxmlformats.org/drawingml/2006/wordprocessingDrawing" xmlns:w10="urn:schemas-microsoft-com:office:word" xmlns:w="http://schemas.openxmlformats.org/wordprocessingml/2006/main" xmlns:w14="http://schemas.microsoft.com/office/word/2010/wordml" xmlns:w15="http://schemas.microsoft.com/office/word/2012/wordml" xmlns:w16se="http://schemas.microsoft.com/office/word/2015/wordml/symex" xmlns:wpg="http://schemas.microsoft.com/office/word/2010/wordprocessingGroup" xmlns:wpi="http://schemas.microsoft.com/office/word/2010/wordprocessingInk" xmlns:wne="http://schemas.microsoft.com/office/word/2006/wordml" xmlns:wps="http://schemas.microsoft.com/office/word/2010/wordprocessingShape" mc:Ignorable="w14 w15 w16se wp14">
   <w:abstractNum w:abstractNumId="0" w15:restartNumberingAfterBreak="0">
     <w:nsid w:val="0041674A"/>
     <w:multiLevelType w:val="hybridMultilevel"/>
@@ -9996,7 +10185,7 @@
 </file>
 
 <file path=word/styles.xml><?xml version="1.0" encoding="utf-8"?>
-<w:styles xmlns:mc="http://schemas.openxmlformats.org/markup-compatibility/2006" xmlns:r="http://schemas.openxmlformats.org/officeDocument/2006/relationships" xmlns:w="http://schemas.openxmlformats.org/wordprocessingml/2006/main" xmlns:w14="http://schemas.microsoft.com/office/word/2010/wordml" xmlns:w15="http://schemas.microsoft.com/office/word/2012/wordml" xmlns:w16cid="http://schemas.microsoft.com/office/word/2016/wordml/cid" xmlns:w16se="http://schemas.microsoft.com/office/word/2015/wordml/symex" mc:Ignorable="w14 w15 w16se w16cid">
+<w:styles xmlns:mc="http://schemas.openxmlformats.org/markup-compatibility/2006" xmlns:r="http://schemas.openxmlformats.org/officeDocument/2006/relationships" xmlns:w="http://schemas.openxmlformats.org/wordprocessingml/2006/main" xmlns:w14="http://schemas.microsoft.com/office/word/2010/wordml" xmlns:w15="http://schemas.microsoft.com/office/word/2012/wordml" xmlns:w16se="http://schemas.microsoft.com/office/word/2015/wordml/symex" mc:Ignorable="w14 w15 w16se">
   <w:docDefaults>
     <w:rPrDefault>
       <w:rPr>
@@ -10012,7 +10201,7 @@
       </w:pPr>
     </w:pPrDefault>
   </w:docDefaults>
-  <w:latentStyles w:defLockedState="0" w:defUIPriority="99" w:defSemiHidden="0" w:defUnhideWhenUsed="0" w:defQFormat="0" w:count="375">
+  <w:latentStyles w:defLockedState="0" w:defUIPriority="99" w:defSemiHidden="0" w:defUnhideWhenUsed="0" w:defQFormat="0" w:count="371">
     <w:lsdException w:name="Normal" w:uiPriority="0" w:qFormat="1"/>
     <w:lsdException w:name="heading 1" w:uiPriority="9" w:qFormat="1"/>
     <w:lsdException w:name="heading 2" w:semiHidden="1" w:uiPriority="9" w:unhideWhenUsed="1" w:qFormat="1"/>
@@ -10118,6 +10307,7 @@
     <w:lsdException w:name="HTML Sample" w:semiHidden="1" w:unhideWhenUsed="1"/>
     <w:lsdException w:name="HTML Typewriter" w:semiHidden="1" w:unhideWhenUsed="1"/>
     <w:lsdException w:name="HTML Variable" w:semiHidden="1" w:unhideWhenUsed="1"/>
+    <w:lsdException w:name="Normal Table" w:semiHidden="1" w:unhideWhenUsed="1"/>
     <w:lsdException w:name="annotation subject" w:semiHidden="1" w:unhideWhenUsed="1"/>
     <w:lsdException w:name="No List" w:semiHidden="1" w:unhideWhenUsed="1"/>
     <w:lsdException w:name="Outline List 1" w:semiHidden="1" w:unhideWhenUsed="1"/>
@@ -10161,8 +10351,10 @@
     <w:lsdException w:name="Table Elegant" w:semiHidden="1" w:unhideWhenUsed="1"/>
     <w:lsdException w:name="Table Professional" w:semiHidden="1" w:unhideWhenUsed="1"/>
     <w:lsdException w:name="Table Subtle 1" w:semiHidden="1" w:unhideWhenUsed="1"/>
+    <w:lsdException w:name="Table Subtle 2" w:semiHidden="1" w:unhideWhenUsed="1"/>
     <w:lsdException w:name="Table Web 1" w:semiHidden="1" w:unhideWhenUsed="1"/>
     <w:lsdException w:name="Table Web 2" w:semiHidden="1" w:unhideWhenUsed="1"/>
+    <w:lsdException w:name="Table Web 3" w:semiHidden="1" w:unhideWhenUsed="1"/>
     <w:lsdException w:name="Balloon Text" w:semiHidden="1" w:unhideWhenUsed="1"/>
     <w:lsdException w:name="Table Grid" w:uiPriority="39"/>
     <w:lsdException w:name="Table Theme" w:semiHidden="1" w:unhideWhenUsed="1"/>
@@ -10381,10 +10573,6 @@
     <w:lsdException w:name="List Table 5 Dark Accent 6" w:uiPriority="50"/>
     <w:lsdException w:name="List Table 6 Colorful Accent 6" w:uiPriority="51"/>
     <w:lsdException w:name="List Table 7 Colorful Accent 6" w:uiPriority="52"/>
-    <w:lsdException w:name="Mention" w:semiHidden="1" w:unhideWhenUsed="1"/>
-    <w:lsdException w:name="Smart Hyperlink" w:semiHidden="1" w:unhideWhenUsed="1"/>
-    <w:lsdException w:name="Hashtag" w:semiHidden="1" w:unhideWhenUsed="1"/>
-    <w:lsdException w:name="Unresolved Mention" w:semiHidden="1" w:unhideWhenUsed="1"/>
   </w:latentStyles>
   <w:style w:type="paragraph" w:default="1" w:styleId="Normal">
     <w:name w:val="Normal"/>
@@ -11107,7 +11295,7 @@
 </file>
 
 <file path=customXml/itemProps1.xml><?xml version="1.0" encoding="utf-8"?>
-<ds:datastoreItem xmlns:ds="http://schemas.openxmlformats.org/officeDocument/2006/customXml" ds:itemID="{B45D44A1-865E-4BB0-9175-08560C263347}">
+<ds:datastoreItem xmlns:ds="http://schemas.openxmlformats.org/officeDocument/2006/customXml" ds:itemID="{393FD51A-7B3F-4E96-BEAF-8EB7E4C3116B}">
   <ds:schemaRefs>
     <ds:schemaRef ds:uri="http://schemas.openxmlformats.org/officeDocument/2006/bibliography"/>
   </ds:schemaRefs>

</xml_diff>

<commit_message>
Added results folder link
</commit_message>
<xml_diff>
--- a/JDickey3_Final Project Narrative.docx
+++ b/JDickey3_Final Project Narrative.docx
@@ -7727,7 +7727,26 @@
           <w:sz w:val="20"/>
           <w:szCs w:val="20"/>
         </w:rPr>
-        <w:t>directory in which the python programming coding script is running (see the Result Examples folder for full details).</w:t>
+        <w:t xml:space="preserve">directory in which the python programming coding script is running (see the </w:t>
+      </w:r>
+      <w:hyperlink r:id="rId36" w:history="1">
+        <w:r>
+          <w:rPr>
+            <w:rStyle w:val="Hyperlink"/>
+            <w:sz w:val="20"/>
+            <w:szCs w:val="20"/>
+          </w:rPr>
+          <w:t>Result Examples</w:t>
+        </w:r>
+      </w:hyperlink>
+      <w:bookmarkStart w:id="36" w:name="_GoBack"/>
+      <w:bookmarkEnd w:id="36"/>
+      <w:r>
+        <w:rPr>
+          <w:sz w:val="20"/>
+          <w:szCs w:val="20"/>
+        </w:rPr>
+        <w:t xml:space="preserve"> folder for full details).</w:t>
       </w:r>
     </w:p>
     <w:p>
@@ -7771,7 +7790,7 @@
                     <pic:cNvPicPr/>
                   </pic:nvPicPr>
                   <pic:blipFill>
-                    <a:blip r:embed="rId36"/>
+                    <a:blip r:embed="rId37"/>
                     <a:stretch>
                       <a:fillRect/>
                     </a:stretch>
@@ -7793,12 +7812,12 @@
       </w:r>
     </w:p>
     <w:sectPr>
-      <w:headerReference w:type="even" r:id="rId37"/>
-      <w:headerReference w:type="default" r:id="rId38"/>
-      <w:footerReference w:type="even" r:id="rId39"/>
-      <w:footerReference w:type="default" r:id="rId40"/>
-      <w:headerReference w:type="first" r:id="rId41"/>
-      <w:footerReference w:type="first" r:id="rId42"/>
+      <w:headerReference w:type="even" r:id="rId38"/>
+      <w:headerReference w:type="default" r:id="rId39"/>
+      <w:footerReference w:type="even" r:id="rId40"/>
+      <w:footerReference w:type="default" r:id="rId41"/>
+      <w:headerReference w:type="first" r:id="rId42"/>
+      <w:footerReference w:type="first" r:id="rId43"/>
       <w:pgSz w:w="12240" w:h="15840"/>
       <w:pgMar w:top="1440" w:right="1440" w:bottom="540" w:left="1440" w:header="450" w:footer="720" w:gutter="0"/>
       <w:cols w:space="720"/>
@@ -7947,8 +7966,6 @@
     <w:r>
       <w:t>12/20</w:t>
     </w:r>
-    <w:bookmarkStart w:id="36" w:name="_GoBack"/>
-    <w:bookmarkEnd w:id="36"/>
     <w:r>
       <w:t>/2018</w:t>
     </w:r>
@@ -11295,7 +11312,7 @@
 </file>
 
 <file path=customXml/itemProps1.xml><?xml version="1.0" encoding="utf-8"?>
-<ds:datastoreItem xmlns:ds="http://schemas.openxmlformats.org/officeDocument/2006/customXml" ds:itemID="{393FD51A-7B3F-4E96-BEAF-8EB7E4C3116B}">
+<ds:datastoreItem xmlns:ds="http://schemas.openxmlformats.org/officeDocument/2006/customXml" ds:itemID="{8DCF5A8D-6DBF-4904-B6A0-81812FDD3942}">
   <ds:schemaRefs>
     <ds:schemaRef ds:uri="http://schemas.openxmlformats.org/officeDocument/2006/bibliography"/>
   </ds:schemaRefs>

</xml_diff>